<commit_message>
abk verzeichnis in vorlage
</commit_message>
<xml_diff>
--- a/Fakultät Wirtschaftswissenschaften.docx
+++ b/Fakultät Wirtschaftswissenschaften.docx
@@ -1,6 +1,6 @@
 
 <file path=word/document.xml><?xml version="1.0" encoding="utf-8"?>
-<w:document xmlns:wpc="http://schemas.microsoft.com/office/word/2010/wordprocessingCanvas" xmlns:cx="http://schemas.microsoft.com/office/drawing/2014/chartex" xmlns:cx1="http://schemas.microsoft.com/office/drawing/2015/9/8/chartex" xmlns:cx2="http://schemas.microsoft.com/office/drawing/2015/10/21/chartex" xmlns:cx3="http://schemas.microsoft.com/office/drawing/2016/5/9/chartex" xmlns:cx4="http://schemas.microsoft.com/office/drawing/2016/5/10/chartex" xmlns:cx5="http://schemas.microsoft.com/office/drawing/2016/5/11/chartex" xmlns:cx6="http://schemas.microsoft.com/office/drawing/2016/5/12/chartex" xmlns:cx7="http://schemas.microsoft.com/office/drawing/2016/5/13/chartex" xmlns:cx8="http://schemas.microsoft.com/office/drawing/2016/5/14/chartex" xmlns:mc="http://schemas.openxmlformats.org/markup-compatibility/2006" xmlns:aink="http://schemas.microsoft.com/office/drawing/2016/ink" xmlns:am3d="http://schemas.microsoft.com/office/drawing/2017/model3d" xmlns:o="urn:schemas-microsoft-com:office:office" xmlns:oel="http://schemas.microsoft.com/office/2019/extlst" xmlns:r="http://schemas.openxmlformats.org/officeDocument/2006/relationships" xmlns:m="http://schemas.openxmlformats.org/officeDocument/2006/math" xmlns:v="urn:schemas-microsoft-com:vml" xmlns:wp14="http://schemas.microsoft.com/office/word/2010/wordprocessingDrawing" xmlns:wp="http://schemas.openxmlformats.org/drawingml/2006/wordprocessingDrawing" xmlns:w10="urn:schemas-microsoft-com:office:word" xmlns:w="http://schemas.openxmlformats.org/wordprocessingml/2006/main" xmlns:w14="http://schemas.microsoft.com/office/word/2010/wordml" xmlns:w15="http://schemas.microsoft.com/office/word/2012/wordml" xmlns:w16cex="http://schemas.microsoft.com/office/word/2018/wordml/cex" xmlns:w16cid="http://schemas.microsoft.com/office/word/2016/wordml/cid" xmlns:w16="http://schemas.microsoft.com/office/word/2018/wordml" xmlns:w16sdtdh="http://schemas.microsoft.com/office/word/2020/wordml/sdtdatahash" xmlns:w16se="http://schemas.microsoft.com/office/word/2015/wordml/symex" xmlns:wpg="http://schemas.microsoft.com/office/word/2010/wordprocessingGroup" xmlns:wpi="http://schemas.microsoft.com/office/word/2010/wordprocessingInk" xmlns:wne="http://schemas.microsoft.com/office/word/2006/wordml" xmlns:wps="http://schemas.microsoft.com/office/word/2010/wordprocessingShape" mc:Ignorable="w14 w15 w16se w16cid w16 w16cex w16sdtdh wp14">
+<w:document xmlns:wpc="http://schemas.microsoft.com/office/word/2010/wordprocessingCanvas" xmlns:cx="http://schemas.microsoft.com/office/drawing/2014/chartex" xmlns:cx1="http://schemas.microsoft.com/office/drawing/2015/9/8/chartex" xmlns:cx2="http://schemas.microsoft.com/office/drawing/2015/10/21/chartex" xmlns:cx3="http://schemas.microsoft.com/office/drawing/2016/5/9/chartex" xmlns:cx4="http://schemas.microsoft.com/office/drawing/2016/5/10/chartex" xmlns:cx5="http://schemas.microsoft.com/office/drawing/2016/5/11/chartex" xmlns:cx6="http://schemas.microsoft.com/office/drawing/2016/5/12/chartex" xmlns:cx7="http://schemas.microsoft.com/office/drawing/2016/5/13/chartex" xmlns:cx8="http://schemas.microsoft.com/office/drawing/2016/5/14/chartex" xmlns:mc="http://schemas.openxmlformats.org/markup-compatibility/2006" xmlns:aink="http://schemas.microsoft.com/office/drawing/2016/ink" xmlns:am3d="http://schemas.microsoft.com/office/drawing/2017/model3d" xmlns:o="urn:schemas-microsoft-com:office:office" xmlns:oel="http://schemas.microsoft.com/office/2019/extlst" xmlns:r="http://schemas.openxmlformats.org/officeDocument/2006/relationships" xmlns:m="http://schemas.openxmlformats.org/officeDocument/2006/math" xmlns:v="urn:schemas-microsoft-com:vml" xmlns:wp14="http://schemas.microsoft.com/office/word/2010/wordprocessingDrawing" xmlns:wp="http://schemas.openxmlformats.org/drawingml/2006/wordprocessingDrawing" xmlns:w10="urn:schemas-microsoft-com:office:word" xmlns:w="http://schemas.openxmlformats.org/wordprocessingml/2006/main" xmlns:w14="http://schemas.microsoft.com/office/word/2010/wordml" xmlns:w15="http://schemas.microsoft.com/office/word/2012/wordml" xmlns:w16cex="http://schemas.microsoft.com/office/word/2018/wordml/cex" xmlns:w16cid="http://schemas.microsoft.com/office/word/2016/wordml/cid" xmlns:w16="http://schemas.microsoft.com/office/word/2018/wordml" xmlns:w16du="http://schemas.microsoft.com/office/word/2023/wordml/word16du" xmlns:w16sdtdh="http://schemas.microsoft.com/office/word/2020/wordml/sdtdatahash" xmlns:w16se="http://schemas.microsoft.com/office/word/2015/wordml/symex" xmlns:wpg="http://schemas.microsoft.com/office/word/2010/wordprocessingGroup" xmlns:wpi="http://schemas.microsoft.com/office/word/2010/wordprocessingInk" xmlns:wne="http://schemas.microsoft.com/office/word/2006/wordml" xmlns:wps="http://schemas.microsoft.com/office/word/2010/wordprocessingShape" mc:Ignorable="w14 w15 w16se w16cid w16 w16cex w16sdtdh w16du wp14">
   <w:body>
     <w:p>
       <w:pPr>
@@ -13,7 +13,7 @@
           <w:noProof/>
         </w:rPr>
         <w:drawing>
-          <wp:inline distT="0" distB="0" distL="0" distR="0" wp14:anchorId="185BD2C3" wp14:editId="15B139C4">
+          <wp:inline distT="0" distB="0" distL="0" distR="0" wp14:anchorId="14D995D7" wp14:editId="7A561D96">
             <wp:extent cx="2495550" cy="1011877"/>
             <wp:effectExtent l="0" t="0" r="0" b="4445"/>
             <wp:docPr id="6" name="Grafik 5" descr="A close up of a logo&#10;&#10;Description automatically generated"/>
@@ -76,8 +76,14 @@
           <w:rFonts w:cs="Times New Roman"/>
           <w:noProof/>
         </w:rPr>
-        <w:pict w14:anchorId="4B01CD26">
-          <v:rect id="_x0000_i1025" alt="" style="width:158.75pt;height:.05pt;mso-width-percent:0;mso-height-percent:0;mso-width-percent:0;mso-height-percent:0" o:hrpct="350" o:hralign="center" o:hrstd="t" o:hr="t" fillcolor="#a0a0a0" stroked="f"/>
+      </w:r>
+      <w:r>
+        <w:rPr>
+          <w:rFonts w:cs="Times New Roman"/>
+          <w:noProof/>
+        </w:rPr>
+        <w:pict w14:anchorId="29D1699F">
+          <v:rect id="_x0000_i1028" alt="" style="width:122.45pt;height:.05pt;mso-width-percent:0;mso-height-percent:0;mso-width-percent:0;mso-height-percent:0" o:hrpct="270" o:hralign="center" o:hrstd="t" o:hr="t" fillcolor="#a0a0a0" stroked="f"/>
         </w:pict>
       </w:r>
     </w:p>
@@ -762,21 +768,7 @@
               <w:rPr>
                 <w:rFonts w:cs="Times New Roman"/>
               </w:rPr>
-              <w:t xml:space="preserve">Prof. Dr. Susanne </w:t>
-            </w:r>
-            <w:proofErr w:type="spellStart"/>
-            <w:r>
-              <w:rPr>
-                <w:rFonts w:cs="Times New Roman"/>
-              </w:rPr>
-              <w:t>Strahringer</w:t>
-            </w:r>
-            <w:proofErr w:type="spellEnd"/>
-            <w:r>
-              <w:rPr>
-                <w:rFonts w:cs="Times New Roman"/>
-              </w:rPr>
-              <w:t xml:space="preserve"> </w:t>
+              <w:t xml:space="preserve">Prof. Dr. Susanne Strahringer </w:t>
             </w:r>
             <w:r>
               <w:rPr>
@@ -943,25 +935,55 @@
         <w:t>führt</w:t>
       </w:r>
       <w:r>
-        <w:t xml:space="preserve"> das Them</w:t>
-      </w:r>
-      <w:r>
-        <w:t xml:space="preserve">a </w:t>
+        <w:t xml:space="preserve"> das </w:t>
+      </w:r>
+      <w:r>
+        <w:rPr>
+          <w:highlight w:val="cyan"/>
+        </w:rPr>
+        <w:t>Thema</w:t>
+      </w:r>
+      <w:r>
+        <w:t xml:space="preserve"> </w:t>
       </w:r>
       <w:r>
         <w:t xml:space="preserve">der Arbeit </w:t>
       </w:r>
       <w:r>
-        <w:t>und die Forschungs</w:t>
-      </w:r>
-      <w:r>
+        <w:t xml:space="preserve">und die </w:t>
+      </w:r>
+      <w:r>
+        <w:rPr>
+          <w:highlight w:val="cyan"/>
+        </w:rPr>
+        <w:t>Forschungs</w:t>
+      </w:r>
+      <w:r>
+        <w:rPr>
+          <w:highlight w:val="cyan"/>
+        </w:rPr>
         <w:t>ziele/-</w:t>
       </w:r>
       <w:r>
-        <w:t>fragen ein</w:t>
-      </w:r>
-      <w:r>
-        <w:t xml:space="preserve"> (inkl. einer kurzen Motivation)</w:t>
+        <w:rPr>
+          <w:highlight w:val="cyan"/>
+        </w:rPr>
+        <w:t>fragen</w:t>
+      </w:r>
+      <w:r>
+        <w:t xml:space="preserve"> ein</w:t>
+      </w:r>
+      <w:r>
+        <w:t xml:space="preserve"> (inkl. einer kurzen </w:t>
+      </w:r>
+      <w:r>
+        <w:rPr>
+          <w:highlight w:val="cyan"/>
+        </w:rPr>
+        <w:t>Motivation</w:t>
+      </w:r>
+      <w:r>
+        <w:t>)</w:t>
       </w:r>
       <w:r>
         <w:t xml:space="preserve">, </w:t>
@@ -976,7 +998,13 @@
         <w:t xml:space="preserve">eingesetzten </w:t>
       </w:r>
       <w:r>
-        <w:t xml:space="preserve">methodischen Ansatz kurz dar </w:t>
+        <w:rPr>
+          <w:highlight w:val="cyan"/>
+        </w:rPr>
+        <w:t>methodischen Ansatz</w:t>
+      </w:r>
+      <w:r>
+        <w:t xml:space="preserve"> kurz dar </w:t>
       </w:r>
       <w:r>
         <w:t>und</w:t>
@@ -988,7 +1016,16 @@
         <w:t xml:space="preserve">fasst </w:t>
       </w:r>
       <w:r>
-        <w:t xml:space="preserve">die wesentlichen Ergebnisse </w:t>
+        <w:t xml:space="preserve">die wesentlichen </w:t>
+      </w:r>
+      <w:r>
+        <w:rPr>
+          <w:highlight w:val="cyan"/>
+        </w:rPr>
+        <w:t>Ergebnisse</w:t>
+      </w:r>
+      <w:r>
+        <w:t xml:space="preserve"> </w:t>
       </w:r>
       <w:r>
         <w:t>sowie</w:t>
@@ -3421,24 +3458,400 @@
               <w:t>…</w:t>
             </w:r>
           </w:p>
+          <w:p/>
+          <w:p/>
         </w:tc>
       </w:tr>
     </w:tbl>
     <w:p>
       <w:pPr>
         <w:rPr>
-          <w:b/>
-          <w:bCs/>
           <w:noProof/>
-        </w:rPr>
-      </w:pPr>
-    </w:p>
-    <w:p>
-      <w:pPr>
-        <w:rPr>
-          <w:b/>
-          <w:bCs/>
+          <w:lang w:val="en-US"/>
+        </w:rPr>
+      </w:pPr>
+    </w:p>
+    <w:p>
+      <w:pPr>
+        <w:rPr>
           <w:noProof/>
+          <w:lang w:val="en-US"/>
+        </w:rPr>
+      </w:pPr>
+      <w:r>
+        <w:rPr>
+          <w:noProof/>
+          <w:lang w:val="en-US"/>
+        </w:rPr>
+        <w:t>ANN Artificial Neural Networks</w:t>
+      </w:r>
+    </w:p>
+    <w:p>
+      <w:pPr>
+        <w:rPr>
+          <w:noProof/>
+          <w:lang w:val="en-US"/>
+        </w:rPr>
+      </w:pPr>
+      <w:r>
+        <w:rPr>
+          <w:noProof/>
+          <w:lang w:val="en-US"/>
+        </w:rPr>
+        <w:t>BiLSTM Bi-directional Long Short-Term Memory</w:t>
+      </w:r>
+    </w:p>
+    <w:p>
+      <w:pPr>
+        <w:rPr>
+          <w:noProof/>
+          <w:lang w:val="en-US"/>
+        </w:rPr>
+      </w:pPr>
+      <w:proofErr w:type="gramStart"/>
+      <w:r>
+        <w:rPr>
+          <w:lang w:val="en-US" w:eastAsia="zh-CN"/>
+        </w:rPr>
+        <w:t>DCRL</w:t>
+      </w:r>
+      <w:r>
+        <w:rPr>
+          <w:lang w:val="en-US" w:eastAsia="zh-CN"/>
+        </w:rPr>
+        <w:t xml:space="preserve"> </w:t>
+      </w:r>
+      <w:r>
+        <w:rPr>
+          <w:lang w:val="en-US" w:eastAsia="zh-CN"/>
+        </w:rPr>
+        <w:t xml:space="preserve"> </w:t>
+      </w:r>
+      <w:r>
+        <w:rPr>
+          <w:lang w:val="en-US" w:eastAsia="zh-CN"/>
+        </w:rPr>
+        <w:t>Directional</w:t>
+      </w:r>
+      <w:proofErr w:type="gramEnd"/>
+      <w:r>
+        <w:rPr>
+          <w:lang w:val="en-US" w:eastAsia="zh-CN"/>
+        </w:rPr>
+        <w:t xml:space="preserve"> Change Reinforcement Learning</w:t>
+      </w:r>
+    </w:p>
+    <w:p>
+      <w:pPr>
+        <w:rPr>
+          <w:noProof/>
+          <w:lang w:val="en-US"/>
+        </w:rPr>
+      </w:pPr>
+      <w:r>
+        <w:rPr>
+          <w:noProof/>
+          <w:lang w:val="en-US"/>
+        </w:rPr>
+        <w:t>DFN Deep Feedforward Network</w:t>
+      </w:r>
+    </w:p>
+    <w:p>
+      <w:pPr>
+        <w:rPr>
+          <w:rFonts w:hint="eastAsia"/>
+          <w:noProof/>
+          <w:lang w:val="en-US" w:eastAsia="zh-CN"/>
+        </w:rPr>
+      </w:pPr>
+      <w:r>
+        <w:rPr>
+          <w:noProof/>
+          <w:lang w:val="en-US"/>
+        </w:rPr>
+        <w:t>DL Deep Learning</w:t>
+      </w:r>
+    </w:p>
+    <w:p>
+      <w:pPr>
+        <w:rPr>
+          <w:noProof/>
+          <w:lang w:val="en-US"/>
+        </w:rPr>
+      </w:pPr>
+      <w:r>
+        <w:rPr>
+          <w:noProof/>
+          <w:lang w:val="en-US"/>
+        </w:rPr>
+        <w:t>DNN Deep Neural Network</w:t>
+      </w:r>
+    </w:p>
+    <w:p>
+      <w:pPr>
+        <w:rPr>
+          <w:noProof/>
+          <w:lang w:val="en-US"/>
+        </w:rPr>
+      </w:pPr>
+      <w:r>
+        <w:rPr>
+          <w:noProof/>
+          <w:lang w:val="en-US"/>
+        </w:rPr>
+        <w:t>DRL Deep Reinforcement Learning</w:t>
+      </w:r>
+    </w:p>
+    <w:p>
+      <w:pPr>
+        <w:rPr>
+          <w:noProof/>
+          <w:lang w:val="en-US"/>
+        </w:rPr>
+      </w:pPr>
+      <w:r>
+        <w:rPr>
+          <w:noProof/>
+          <w:lang w:val="en-US"/>
+        </w:rPr>
+        <w:t>DT Decision Tree</w:t>
+      </w:r>
+    </w:p>
+    <w:p>
+      <w:pPr>
+        <w:rPr>
+          <w:noProof/>
+          <w:lang w:val="en-US"/>
+        </w:rPr>
+      </w:pPr>
+      <w:r>
+        <w:rPr>
+          <w:noProof/>
+          <w:lang w:val="en-US"/>
+        </w:rPr>
+        <w:t>HFT High-Frequency Trading</w:t>
+      </w:r>
+    </w:p>
+    <w:p>
+      <w:pPr>
+        <w:rPr>
+          <w:noProof/>
+        </w:rPr>
+      </w:pPr>
+      <w:r>
+        <w:rPr>
+          <w:noProof/>
+        </w:rPr>
+        <w:t>KI Künstliche Intelligenz</w:t>
+      </w:r>
+    </w:p>
+    <w:p>
+      <w:pPr>
+        <w:rPr>
+          <w:noProof/>
+        </w:rPr>
+      </w:pPr>
+      <w:r>
+        <w:rPr>
+          <w:noProof/>
+        </w:rPr>
+        <w:t>ML Machine Learning</w:t>
+      </w:r>
+    </w:p>
+    <w:p>
+      <w:pPr>
+        <w:rPr>
+          <w:noProof/>
+          <w:lang w:val="en-US"/>
+        </w:rPr>
+      </w:pPr>
+      <w:r>
+        <w:rPr>
+          <w:noProof/>
+          <w:lang w:val="en-US"/>
+        </w:rPr>
+        <w:t>MLP Multi-Layer Perceptron</w:t>
+      </w:r>
+    </w:p>
+    <w:p>
+      <w:pPr>
+        <w:rPr>
+          <w:noProof/>
+          <w:lang w:val="en-US"/>
+        </w:rPr>
+      </w:pPr>
+      <w:r>
+        <w:rPr>
+          <w:noProof/>
+          <w:lang w:val="en-US"/>
+        </w:rPr>
+        <w:t xml:space="preserve">NB </w:t>
+      </w:r>
+      <w:r>
+        <w:rPr>
+          <w:lang w:eastAsia="zh-CN"/>
+        </w:rPr>
+        <w:t>Naive-Bayes</w:t>
+      </w:r>
+    </w:p>
+    <w:p>
+      <w:pPr>
+        <w:rPr>
+          <w:noProof/>
+          <w:lang w:val="en-US"/>
+        </w:rPr>
+      </w:pPr>
+      <w:r>
+        <w:rPr>
+          <w:noProof/>
+          <w:lang w:val="en-US"/>
+        </w:rPr>
+        <w:t>RF Random Forest</w:t>
+      </w:r>
+    </w:p>
+    <w:p>
+      <w:pPr>
+        <w:rPr>
+          <w:noProof/>
+          <w:lang w:val="en-US"/>
+        </w:rPr>
+      </w:pPr>
+      <w:r>
+        <w:rPr>
+          <w:noProof/>
+          <w:lang w:val="en-US"/>
+        </w:rPr>
+        <w:t>RL Reinforcement Learning</w:t>
+      </w:r>
+    </w:p>
+    <w:p>
+      <w:pPr>
+        <w:rPr>
+          <w:noProof/>
+          <w:lang w:val="en-US"/>
+        </w:rPr>
+      </w:pPr>
+      <w:r>
+        <w:rPr>
+          <w:noProof/>
+          <w:lang w:val="en-US"/>
+        </w:rPr>
+        <w:t>RNN Recurrent Neural Networks</w:t>
+      </w:r>
+    </w:p>
+    <w:p>
+      <w:pPr>
+        <w:rPr>
+          <w:noProof/>
+          <w:lang w:val="en-US"/>
+        </w:rPr>
+      </w:pPr>
+      <w:r>
+        <w:rPr>
+          <w:noProof/>
+          <w:lang w:val="en-US"/>
+        </w:rPr>
+        <w:t>RRL Recurrent Reinforcement Learning</w:t>
+      </w:r>
+    </w:p>
+    <w:p>
+      <w:pPr>
+        <w:rPr>
+          <w:noProof/>
+          <w:lang w:val="en-US"/>
+        </w:rPr>
+      </w:pPr>
+      <w:r>
+        <w:rPr>
+          <w:lang w:eastAsia="zh-CN"/>
+        </w:rPr>
+        <w:t xml:space="preserve">RW-Suche </w:t>
+      </w:r>
+      <w:r>
+        <w:rPr>
+          <w:lang w:eastAsia="zh-CN"/>
+        </w:rPr>
+        <w:t>Rückwärtssuche</w:t>
+      </w:r>
+    </w:p>
+    <w:p>
+      <w:pPr>
+        <w:rPr>
+          <w:noProof/>
+          <w:lang w:val="en-US"/>
+        </w:rPr>
+      </w:pPr>
+      <w:r>
+        <w:rPr>
+          <w:noProof/>
+          <w:lang w:val="en-US"/>
+        </w:rPr>
+        <w:t>SVM Support Vector Machines</w:t>
+      </w:r>
+    </w:p>
+    <w:p>
+      <w:pPr>
+        <w:rPr>
+          <w:noProof/>
+          <w:lang w:val="en-US"/>
+        </w:rPr>
+      </w:pPr>
+      <w:proofErr w:type="gramStart"/>
+      <w:r>
+        <w:rPr>
+          <w:lang w:eastAsia="zh-CN"/>
+        </w:rPr>
+        <w:t xml:space="preserve">SVR </w:t>
+      </w:r>
+      <w:r>
+        <w:rPr>
+          <w:lang w:eastAsia="zh-CN"/>
+        </w:rPr>
+        <w:t>Support</w:t>
+      </w:r>
+      <w:proofErr w:type="gramEnd"/>
+      <w:r>
+        <w:rPr>
+          <w:lang w:eastAsia="zh-CN"/>
+        </w:rPr>
+        <w:t xml:space="preserve"> Vector Regression</w:t>
+      </w:r>
+    </w:p>
+    <w:p>
+      <w:pPr>
+        <w:rPr>
+          <w:noProof/>
+          <w:lang w:val="en-US"/>
+        </w:rPr>
+      </w:pPr>
+      <w:r>
+        <w:rPr>
+          <w:noProof/>
+          <w:lang w:val="en-US"/>
+        </w:rPr>
+        <w:t xml:space="preserve">VaR </w:t>
+      </w:r>
+      <w:r>
+        <w:rPr>
+          <w:noProof/>
+          <w:lang w:val="en-US"/>
+        </w:rPr>
+        <w:t>Value at Risk</w:t>
+      </w:r>
+    </w:p>
+    <w:p>
+      <w:pPr>
+        <w:rPr>
+          <w:noProof/>
+          <w:lang w:val="en-US"/>
+        </w:rPr>
+      </w:pPr>
+    </w:p>
+    <w:p>
+      <w:pPr>
+        <w:rPr>
+          <w:noProof/>
+          <w:lang w:val="en-US"/>
         </w:rPr>
         <w:sectPr>
           <w:headerReference w:type="default" r:id="rId12"/>
@@ -4013,26 +4426,6 @@
       <w:r>
         <w:t>.</w:t>
       </w:r>
-      <w:sdt>
-        <w:sdtPr>
-          <w:rPr>
-            <w:color w:val="000000"/>
-          </w:rPr>
-          <w:tag w:val="MENDELEY_CITATION_v3_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"/>
-          <w:id w:val="319169365"/>
-          <w:placeholder>
-            <w:docPart w:val="DefaultPlaceholder_-1854013440"/>
-          </w:placeholder>
-        </w:sdtPr>
-        <w:sdtContent>
-          <w:r>
-            <w:rPr>
-              <w:color w:val="000000"/>
-            </w:rPr>
-            <w:t>(Li et al., 2022)</w:t>
-          </w:r>
-        </w:sdtContent>
-      </w:sdt>
     </w:p>
     <w:p>
       <w:pPr>
@@ -4062,6 +4455,7 @@
         <w:rPr>
           <w:i/>
           <w:iCs/>
+          <w:highlight w:val="cyan"/>
         </w:rPr>
         <w:t>k</w:t>
       </w:r>
@@ -4069,6 +4463,7 @@
         <w:rPr>
           <w:i/>
           <w:iCs/>
+          <w:highlight w:val="cyan"/>
         </w:rPr>
         <w:t>ursiv</w:t>
       </w:r>
@@ -4335,7 +4730,7 @@
           <w:noProof/>
         </w:rPr>
         <w:drawing>
-          <wp:inline distT="0" distB="0" distL="0" distR="0" wp14:anchorId="5D8BFC82" wp14:editId="5E62F0CD">
+          <wp:inline distT="0" distB="0" distL="0" distR="0" wp14:anchorId="3B2CE069" wp14:editId="43A9E9FF">
             <wp:extent cx="4505325" cy="2305050"/>
             <wp:effectExtent l="0" t="0" r="9525" b="0"/>
             <wp:docPr id="1" name="Grafik 1" descr="C:\Users\Marko Ott\AppData\Local\Microsoft\Windows\INetCache\Content.Word\people-2557396_1920.jpg"/>
@@ -4401,27 +4796,14 @@
       <w:r>
         <w:t xml:space="preserve">Abbildung </w:t>
       </w:r>
-      <w:r>
-        <w:fldChar w:fldCharType="begin"/>
-      </w:r>
-      <w:r>
-        <w:instrText xml:space="preserve"> SEQ Abbildung \* ARABIC </w:instrText>
-      </w:r>
-      <w:r>
-        <w:fldChar w:fldCharType="separate"/>
-      </w:r>
-      <w:r>
-        <w:rPr>
-          <w:noProof/>
-        </w:rPr>
-        <w:t>1</w:t>
-      </w:r>
-      <w:r>
-        <w:rPr>
-          <w:noProof/>
-        </w:rPr>
-        <w:fldChar w:fldCharType="end"/>
-      </w:r>
+      <w:fldSimple w:instr=" SEQ Abbildung \* ARABIC ">
+        <w:r>
+          <w:rPr>
+            <w:noProof/>
+          </w:rPr>
+          <w:t>1</w:t>
+        </w:r>
+      </w:fldSimple>
       <w:r>
         <w:t>: Aussagekräftige Bildunterschrift (Quelle, 197</w:t>
       </w:r>
@@ -4576,27 +4958,14 @@
       <w:r>
         <w:t xml:space="preserve">Tabelle </w:t>
       </w:r>
-      <w:r>
-        <w:fldChar w:fldCharType="begin"/>
-      </w:r>
-      <w:r>
-        <w:instrText xml:space="preserve"> SEQ Tabelle \* ARABIC </w:instrText>
-      </w:r>
-      <w:r>
-        <w:fldChar w:fldCharType="separate"/>
-      </w:r>
-      <w:r>
-        <w:rPr>
-          <w:noProof/>
-        </w:rPr>
-        <w:t>1</w:t>
-      </w:r>
-      <w:r>
-        <w:rPr>
-          <w:noProof/>
-        </w:rPr>
-        <w:fldChar w:fldCharType="end"/>
-      </w:r>
+      <w:fldSimple w:instr=" SEQ Tabelle \* ARABIC ">
+        <w:r>
+          <w:rPr>
+            <w:noProof/>
+          </w:rPr>
+          <w:t>1</w:t>
+        </w:r>
+      </w:fldSimple>
       <w:bookmarkEnd w:id="21"/>
       <w:r>
         <w:t>: Aussagekräftige Tabellenbeschriftung</w:t>
@@ -4893,6 +5262,343 @@
       </w:r>
     </w:p>
     <w:p>
+      <w:r>
+        <w:t xml:space="preserve">Tabellen sind folgendermaßen zu formatieren: Für den Text innerhalb einer Tabelle ist die Formatvorlage </w:t>
+      </w:r>
+      <w:r>
+        <w:rPr>
+          <w:i/>
+          <w:iCs/>
+        </w:rPr>
+        <w:t>Tabelleninhalt</w:t>
+      </w:r>
+      <w:r>
+        <w:t xml:space="preserve"> zu verwenden. Die Spaltenüberschriften sind </w:t>
+      </w:r>
+      <w:r>
+        <w:rPr>
+          <w:b/>
+        </w:rPr>
+        <w:t>fett</w:t>
+      </w:r>
+      <w:r>
+        <w:t xml:space="preserve"> darzustellen. Die gesamte Tabelle ist auf Textbreite (100%) auszurichten. Analog zur Abbildung muss auch jede Tabelle als solche beschriftet werden, was zur automatischen Aufnahme in das Tabellenverzeichnis führt. Tabellenbeschriftungen werden oberhalb der Tabelle platziert und (ebenfalls) mit der Formatvorlage </w:t>
+      </w:r>
+      <w:r>
+        <w:rPr>
+          <w:i/>
+        </w:rPr>
+        <w:t xml:space="preserve">Beschriftung </w:t>
+      </w:r>
+      <w:r>
+        <w:t>formatiert.</w:t>
+      </w:r>
+    </w:p>
+    <w:p>
+      <w:pPr>
+        <w:pStyle w:val="Beschriftung"/>
+      </w:pPr>
+      <w:r>
+        <w:t xml:space="preserve">Tabelle </w:t>
+      </w:r>
+      <w:r>
+        <w:fldChar w:fldCharType="begin"/>
+      </w:r>
+      <w:r>
+        <w:instrText xml:space="preserve"> SEQ Tabelle \* ARABIC </w:instrText>
+      </w:r>
+      <w:r>
+        <w:fldChar w:fldCharType="separate"/>
+      </w:r>
+      <w:r>
+        <w:rPr>
+          <w:noProof/>
+        </w:rPr>
+        <w:t>1</w:t>
+      </w:r>
+      <w:r>
+        <w:rPr>
+          <w:noProof/>
+        </w:rPr>
+        <w:fldChar w:fldCharType="end"/>
+      </w:r>
+      <w:r>
+        <w:t>: Aussagekräftige Tabellenbeschriftung</w:t>
+      </w:r>
+    </w:p>
+    <w:tbl>
+      <w:tblPr>
+        <w:tblStyle w:val="HelleSchattierung1"/>
+        <w:tblW w:w="5000" w:type="pct"/>
+        <w:tblLook w:val="0420" w:firstRow="1" w:lastRow="0" w:firstColumn="0" w:lastColumn="0" w:noHBand="0" w:noVBand="1"/>
+      </w:tblPr>
+      <w:tblGrid>
+        <w:gridCol w:w="2835"/>
+        <w:gridCol w:w="2834"/>
+        <w:gridCol w:w="2835"/>
+      </w:tblGrid>
+      <w:tr>
+        <w:trPr>
+          <w:cnfStyle w:val="100000000000" w:firstRow="1" w:lastRow="0" w:firstColumn="0" w:lastColumn="0" w:oddVBand="0" w:evenVBand="0" w:oddHBand="0" w:evenHBand="0" w:firstRowFirstColumn="0" w:firstRowLastColumn="0" w:lastRowFirstColumn="0" w:lastRowLastColumn="0"/>
+        </w:trPr>
+        <w:tc>
+          <w:tcPr>
+            <w:tcW w:w="2831" w:type="dxa"/>
+          </w:tcPr>
+          <w:p>
+            <w:pPr>
+              <w:pStyle w:val="Tabelleninhalt"/>
+            </w:pPr>
+            <w:r>
+              <w:t>Spaltenü</w:t>
+            </w:r>
+            <w:r>
+              <w:t>berschrift 1</w:t>
+            </w:r>
+          </w:p>
+        </w:tc>
+        <w:tc>
+          <w:tcPr>
+            <w:tcW w:w="2831" w:type="dxa"/>
+          </w:tcPr>
+          <w:p>
+            <w:pPr>
+              <w:pStyle w:val="Tabelleninhalt"/>
+            </w:pPr>
+            <w:r>
+              <w:t>Spaltenü</w:t>
+            </w:r>
+            <w:r>
+              <w:t>berschrift 2</w:t>
+            </w:r>
+          </w:p>
+        </w:tc>
+        <w:tc>
+          <w:tcPr>
+            <w:tcW w:w="2832" w:type="dxa"/>
+          </w:tcPr>
+          <w:p>
+            <w:pPr>
+              <w:pStyle w:val="Tabelleninhalt"/>
+            </w:pPr>
+            <w:r>
+              <w:t>Spaltenü</w:t>
+            </w:r>
+            <w:r>
+              <w:t>berschrift 3</w:t>
+            </w:r>
+          </w:p>
+        </w:tc>
+      </w:tr>
+      <w:tr>
+        <w:trPr>
+          <w:cnfStyle w:val="000000100000" w:firstRow="0" w:lastRow="0" w:firstColumn="0" w:lastColumn="0" w:oddVBand="0" w:evenVBand="0" w:oddHBand="1" w:evenHBand="0" w:firstRowFirstColumn="0" w:firstRowLastColumn="0" w:lastRowFirstColumn="0" w:lastRowLastColumn="0"/>
+        </w:trPr>
+        <w:tc>
+          <w:tcPr>
+            <w:tcW w:w="2831" w:type="dxa"/>
+          </w:tcPr>
+          <w:p>
+            <w:pPr>
+              <w:pStyle w:val="Tabelleninhalt"/>
+            </w:pPr>
+            <w:r>
+              <w:t>A</w:t>
+            </w:r>
+          </w:p>
+        </w:tc>
+        <w:tc>
+          <w:tcPr>
+            <w:tcW w:w="2831" w:type="dxa"/>
+          </w:tcPr>
+          <w:p>
+            <w:pPr>
+              <w:pStyle w:val="Tabelleninhalt"/>
+            </w:pPr>
+            <w:r>
+              <w:t>B</w:t>
+            </w:r>
+          </w:p>
+        </w:tc>
+        <w:tc>
+          <w:tcPr>
+            <w:tcW w:w="2832" w:type="dxa"/>
+          </w:tcPr>
+          <w:p>
+            <w:pPr>
+              <w:pStyle w:val="Tabelleninhalt"/>
+            </w:pPr>
+            <w:r>
+              <w:t>C</w:t>
+            </w:r>
+          </w:p>
+        </w:tc>
+      </w:tr>
+      <w:tr>
+        <w:tc>
+          <w:tcPr>
+            <w:tcW w:w="2831" w:type="dxa"/>
+          </w:tcPr>
+          <w:p>
+            <w:pPr>
+              <w:pStyle w:val="Tabelleninhalt"/>
+            </w:pPr>
+            <w:r>
+              <w:t>D</w:t>
+            </w:r>
+          </w:p>
+        </w:tc>
+        <w:tc>
+          <w:tcPr>
+            <w:tcW w:w="2831" w:type="dxa"/>
+          </w:tcPr>
+          <w:p>
+            <w:pPr>
+              <w:pStyle w:val="Tabelleninhalt"/>
+            </w:pPr>
+            <w:r>
+              <w:t>E</w:t>
+            </w:r>
+          </w:p>
+        </w:tc>
+        <w:tc>
+          <w:tcPr>
+            <w:tcW w:w="2832" w:type="dxa"/>
+          </w:tcPr>
+          <w:p>
+            <w:pPr>
+              <w:pStyle w:val="Tabelleninhalt"/>
+            </w:pPr>
+            <w:r>
+              <w:t>F</w:t>
+            </w:r>
+          </w:p>
+        </w:tc>
+      </w:tr>
+      <w:tr>
+        <w:trPr>
+          <w:cnfStyle w:val="000000100000" w:firstRow="0" w:lastRow="0" w:firstColumn="0" w:lastColumn="0" w:oddVBand="0" w:evenVBand="0" w:oddHBand="1" w:evenHBand="0" w:firstRowFirstColumn="0" w:firstRowLastColumn="0" w:lastRowFirstColumn="0" w:lastRowLastColumn="0"/>
+        </w:trPr>
+        <w:tc>
+          <w:tcPr>
+            <w:tcW w:w="2831" w:type="dxa"/>
+          </w:tcPr>
+          <w:p>
+            <w:pPr>
+              <w:pStyle w:val="Tabelleninhalt"/>
+            </w:pPr>
+            <w:r>
+              <w:t>G</w:t>
+            </w:r>
+          </w:p>
+        </w:tc>
+        <w:tc>
+          <w:tcPr>
+            <w:tcW w:w="2831" w:type="dxa"/>
+          </w:tcPr>
+          <w:p>
+            <w:pPr>
+              <w:pStyle w:val="Tabelleninhalt"/>
+            </w:pPr>
+            <w:r>
+              <w:t>H</w:t>
+            </w:r>
+          </w:p>
+        </w:tc>
+        <w:tc>
+          <w:tcPr>
+            <w:tcW w:w="2832" w:type="dxa"/>
+          </w:tcPr>
+          <w:p>
+            <w:pPr>
+              <w:pStyle w:val="Tabelleninhalt"/>
+            </w:pPr>
+            <w:r>
+              <w:t>I</w:t>
+            </w:r>
+          </w:p>
+        </w:tc>
+      </w:tr>
+      <w:tr>
+        <w:tc>
+          <w:tcPr>
+            <w:tcW w:w="2831" w:type="dxa"/>
+          </w:tcPr>
+          <w:p>
+            <w:pPr>
+              <w:pStyle w:val="Tabelleninhalt"/>
+            </w:pPr>
+            <w:r>
+              <w:t>…</w:t>
+            </w:r>
+          </w:p>
+        </w:tc>
+        <w:tc>
+          <w:tcPr>
+            <w:tcW w:w="2831" w:type="dxa"/>
+          </w:tcPr>
+          <w:p>
+            <w:pPr>
+              <w:pStyle w:val="Tabelleninhalt"/>
+            </w:pPr>
+            <w:r>
+              <w:t>…</w:t>
+            </w:r>
+          </w:p>
+        </w:tc>
+        <w:tc>
+          <w:tcPr>
+            <w:tcW w:w="2832" w:type="dxa"/>
+          </w:tcPr>
+          <w:p>
+            <w:pPr>
+              <w:pStyle w:val="Tabelleninhalt"/>
+            </w:pPr>
+            <w:r>
+              <w:t>…</w:t>
+            </w:r>
+          </w:p>
+        </w:tc>
+      </w:tr>
+    </w:tbl>
+    <w:p>
+      <w:pPr>
+        <w:spacing w:before="240"/>
+      </w:pPr>
+      <w:r>
+        <w:t xml:space="preserve">Eine bessere Lesbarkeit der Tabelle kann durch eine alternierende Farbdarstellung der Tabellenzeilen gewährleistet werden. Hierfür bietet sich beispielsweise das in </w:t>
+      </w:r>
+      <w:r>
+        <w:fldChar w:fldCharType="begin"/>
+      </w:r>
+      <w:r>
+        <w:instrText xml:space="preserve"> REF _Ref35175895 \h </w:instrText>
+      </w:r>
+      <w:r>
+        <w:fldChar w:fldCharType="separate"/>
+      </w:r>
+      <w:r>
+        <w:t xml:space="preserve">Tabelle </w:t>
+      </w:r>
+      <w:r>
+        <w:rPr>
+          <w:noProof/>
+        </w:rPr>
+        <w:t>1</w:t>
+      </w:r>
+      <w:r>
+        <w:fldChar w:fldCharType="end"/>
+      </w:r>
+      <w:r>
+        <w:t xml:space="preserve"> verwendete Muster an.</w:t>
+      </w:r>
+    </w:p>
+    <w:p>
+      <w:pPr>
+        <w:spacing w:before="240"/>
+      </w:pPr>
+    </w:p>
+    <w:p>
       <w:pPr>
         <w:pStyle w:val="berschrift3"/>
       </w:pPr>
@@ -4963,27 +5669,14 @@
       <w:r>
         <w:t xml:space="preserve">Formel </w:t>
       </w:r>
-      <w:r>
-        <w:fldChar w:fldCharType="begin"/>
-      </w:r>
-      <w:r>
-        <w:instrText xml:space="preserve"> SEQ Formel \* ARABIC </w:instrText>
-      </w:r>
-      <w:r>
-        <w:fldChar w:fldCharType="separate"/>
-      </w:r>
-      <w:r>
-        <w:rPr>
-          <w:noProof/>
-        </w:rPr>
-        <w:t>1</w:t>
-      </w:r>
-      <w:r>
-        <w:rPr>
-          <w:noProof/>
-        </w:rPr>
-        <w:fldChar w:fldCharType="end"/>
-      </w:r>
+      <w:fldSimple w:instr=" SEQ Formel \* ARABIC ">
+        <w:r>
+          <w:rPr>
+            <w:noProof/>
+          </w:rPr>
+          <w:t>1</w:t>
+        </w:r>
+      </w:fldSimple>
       <w:r>
         <w:t>: Bi</w:t>
       </w:r>
@@ -5266,7 +5959,11 @@
         <w:t xml:space="preserve"> zwischen de</w:t>
       </w:r>
       <w:r>
-        <w:t xml:space="preserve">r Titelseite, den Verzeichnissen, </w:t>
+        <w:t xml:space="preserve">r Titelseite, den </w:t>
+      </w:r>
+      <w:r>
+        <w:lastRenderedPageBreak/>
+        <w:t xml:space="preserve">Verzeichnissen, </w:t>
       </w:r>
       <w:r>
         <w:t xml:space="preserve">den Inhaltskapiteln </w:t>
@@ -5508,7 +6205,6 @@
       </w:pPr>
       <w:bookmarkStart w:id="29" w:name="_Toc124512893"/>
       <w:r>
-        <w:lastRenderedPageBreak/>
         <w:t>Verzeichnisse</w:t>
       </w:r>
       <w:bookmarkEnd w:id="29"/>
@@ -5627,27 +6323,14 @@
       <w:r>
         <w:t xml:space="preserve">Tabelle </w:t>
       </w:r>
-      <w:r>
-        <w:fldChar w:fldCharType="begin"/>
-      </w:r>
-      <w:r>
-        <w:instrText xml:space="preserve"> SEQ Tabelle \* ARABIC </w:instrText>
-      </w:r>
-      <w:r>
-        <w:fldChar w:fldCharType="separate"/>
-      </w:r>
-      <w:r>
-        <w:rPr>
-          <w:noProof/>
-        </w:rPr>
-        <w:t>2</w:t>
-      </w:r>
-      <w:r>
-        <w:rPr>
-          <w:noProof/>
-        </w:rPr>
-        <w:fldChar w:fldCharType="end"/>
-      </w:r>
+      <w:fldSimple w:instr=" SEQ Tabelle \* ARABIC ">
+        <w:r>
+          <w:rPr>
+            <w:noProof/>
+          </w:rPr>
+          <w:t>2</w:t>
+        </w:r>
+      </w:fldSimple>
       <w:r>
         <w:t>: Einsatz arabischer und römischer Seitenzahlen</w:t>
       </w:r>
@@ -6123,6 +6806,7 @@
           <w:i/>
           <w:iCs/>
         </w:rPr>
+        <w:lastRenderedPageBreak/>
         <w:t>Seitenzahl</w:t>
       </w:r>
       <w:r>
@@ -6250,7 +6934,7 @@
           <w:noProof/>
         </w:rPr>
         <w:drawing>
-          <wp:inline distT="0" distB="0" distL="0" distR="0" wp14:anchorId="14BCBFB1" wp14:editId="2812AD43">
+          <wp:inline distT="0" distB="0" distL="0" distR="0" wp14:anchorId="6882AAE9" wp14:editId="77E38D39">
             <wp:extent cx="5391150" cy="1418659"/>
             <wp:effectExtent l="0" t="0" r="0" b="3810"/>
             <wp:docPr id="4" name="Grafik 4"/>
@@ -6311,27 +6995,14 @@
       <w:r>
         <w:t xml:space="preserve">Abbildung </w:t>
       </w:r>
-      <w:r>
-        <w:fldChar w:fldCharType="begin"/>
-      </w:r>
-      <w:r>
-        <w:instrText xml:space="preserve"> SEQ Abbildung \* ARABIC </w:instrText>
-      </w:r>
-      <w:r>
-        <w:fldChar w:fldCharType="separate"/>
-      </w:r>
-      <w:r>
-        <w:rPr>
-          <w:noProof/>
-        </w:rPr>
-        <w:t>2</w:t>
-      </w:r>
-      <w:r>
-        <w:rPr>
-          <w:noProof/>
-        </w:rPr>
-        <w:fldChar w:fldCharType="end"/>
-      </w:r>
+      <w:fldSimple w:instr=" SEQ Abbildung \* ARABIC ">
+        <w:r>
+          <w:rPr>
+            <w:noProof/>
+          </w:rPr>
+          <w:t>2</w:t>
+        </w:r>
+      </w:fldSimple>
       <w:bookmarkEnd w:id="31"/>
       <w:r>
         <w:t>: Hinweis zum Setzen der korrekten Seitenzahl im Anhang</w:t>
@@ -7757,7 +8428,7 @@
 </file>
 
 <file path=word/endnotes.xml><?xml version="1.0" encoding="utf-8"?>
-<w:endnotes xmlns:wpc="http://schemas.microsoft.com/office/word/2010/wordprocessingCanvas" xmlns:cx="http://schemas.microsoft.com/office/drawing/2014/chartex" xmlns:cx1="http://schemas.microsoft.com/office/drawing/2015/9/8/chartex" xmlns:cx2="http://schemas.microsoft.com/office/drawing/2015/10/21/chartex" xmlns:cx3="http://schemas.microsoft.com/office/drawing/2016/5/9/chartex" xmlns:cx4="http://schemas.microsoft.com/office/drawing/2016/5/10/chartex" xmlns:cx5="http://schemas.microsoft.com/office/drawing/2016/5/11/chartex" xmlns:cx6="http://schemas.microsoft.com/office/drawing/2016/5/12/chartex" xmlns:cx7="http://schemas.microsoft.com/office/drawing/2016/5/13/chartex" xmlns:cx8="http://schemas.microsoft.com/office/drawing/2016/5/14/chartex" xmlns:mc="http://schemas.openxmlformats.org/markup-compatibility/2006" xmlns:aink="http://schemas.microsoft.com/office/drawing/2016/ink" xmlns:am3d="http://schemas.microsoft.com/office/drawing/2017/model3d" xmlns:o="urn:schemas-microsoft-com:office:office" xmlns:oel="http://schemas.microsoft.com/office/2019/extlst" xmlns:r="http://schemas.openxmlformats.org/officeDocument/2006/relationships" xmlns:m="http://schemas.openxmlformats.org/officeDocument/2006/math" xmlns:v="urn:schemas-microsoft-com:vml" xmlns:wp14="http://schemas.microsoft.com/office/word/2010/wordprocessingDrawing" xmlns:wp="http://schemas.openxmlformats.org/drawingml/2006/wordprocessingDrawing" xmlns:w10="urn:schemas-microsoft-com:office:word" xmlns:w="http://schemas.openxmlformats.org/wordprocessingml/2006/main" xmlns:w14="http://schemas.microsoft.com/office/word/2010/wordml" xmlns:w15="http://schemas.microsoft.com/office/word/2012/wordml" xmlns:w16cex="http://schemas.microsoft.com/office/word/2018/wordml/cex" xmlns:w16cid="http://schemas.microsoft.com/office/word/2016/wordml/cid" xmlns:w16="http://schemas.microsoft.com/office/word/2018/wordml" xmlns:w16sdtdh="http://schemas.microsoft.com/office/word/2020/wordml/sdtdatahash" xmlns:w16se="http://schemas.microsoft.com/office/word/2015/wordml/symex" xmlns:wpg="http://schemas.microsoft.com/office/word/2010/wordprocessingGroup" xmlns:wpi="http://schemas.microsoft.com/office/word/2010/wordprocessingInk" xmlns:wne="http://schemas.microsoft.com/office/word/2006/wordml" xmlns:wps="http://schemas.microsoft.com/office/word/2010/wordprocessingShape" mc:Ignorable="w14 w15 w16se w16cid w16 w16cex w16sdtdh wp14">
+<w:endnotes xmlns:wpc="http://schemas.microsoft.com/office/word/2010/wordprocessingCanvas" xmlns:cx="http://schemas.microsoft.com/office/drawing/2014/chartex" xmlns:cx1="http://schemas.microsoft.com/office/drawing/2015/9/8/chartex" xmlns:cx2="http://schemas.microsoft.com/office/drawing/2015/10/21/chartex" xmlns:cx3="http://schemas.microsoft.com/office/drawing/2016/5/9/chartex" xmlns:cx4="http://schemas.microsoft.com/office/drawing/2016/5/10/chartex" xmlns:cx5="http://schemas.microsoft.com/office/drawing/2016/5/11/chartex" xmlns:cx6="http://schemas.microsoft.com/office/drawing/2016/5/12/chartex" xmlns:cx7="http://schemas.microsoft.com/office/drawing/2016/5/13/chartex" xmlns:cx8="http://schemas.microsoft.com/office/drawing/2016/5/14/chartex" xmlns:mc="http://schemas.openxmlformats.org/markup-compatibility/2006" xmlns:aink="http://schemas.microsoft.com/office/drawing/2016/ink" xmlns:am3d="http://schemas.microsoft.com/office/drawing/2017/model3d" xmlns:o="urn:schemas-microsoft-com:office:office" xmlns:oel="http://schemas.microsoft.com/office/2019/extlst" xmlns:r="http://schemas.openxmlformats.org/officeDocument/2006/relationships" xmlns:m="http://schemas.openxmlformats.org/officeDocument/2006/math" xmlns:v="urn:schemas-microsoft-com:vml" xmlns:wp14="http://schemas.microsoft.com/office/word/2010/wordprocessingDrawing" xmlns:wp="http://schemas.openxmlformats.org/drawingml/2006/wordprocessingDrawing" xmlns:w10="urn:schemas-microsoft-com:office:word" xmlns:w="http://schemas.openxmlformats.org/wordprocessingml/2006/main" xmlns:w14="http://schemas.microsoft.com/office/word/2010/wordml" xmlns:w15="http://schemas.microsoft.com/office/word/2012/wordml" xmlns:w16cex="http://schemas.microsoft.com/office/word/2018/wordml/cex" xmlns:w16cid="http://schemas.microsoft.com/office/word/2016/wordml/cid" xmlns:w16="http://schemas.microsoft.com/office/word/2018/wordml" xmlns:w16du="http://schemas.microsoft.com/office/word/2023/wordml/word16du" xmlns:w16sdtdh="http://schemas.microsoft.com/office/word/2020/wordml/sdtdatahash" xmlns:w16se="http://schemas.microsoft.com/office/word/2015/wordml/symex" xmlns:wpg="http://schemas.microsoft.com/office/word/2010/wordprocessingGroup" xmlns:wpi="http://schemas.microsoft.com/office/word/2010/wordprocessingInk" xmlns:wne="http://schemas.microsoft.com/office/word/2006/wordml" xmlns:wps="http://schemas.microsoft.com/office/word/2010/wordprocessingShape" mc:Ignorable="w14 w15 w16se w16cid w16 w16cex w16sdtdh w16du wp14">
   <w:endnote w:type="separator" w:id="-1">
     <w:p>
       <w:pPr>
@@ -7783,7 +8454,7 @@
 </file>
 
 <file path=word/footnotes.xml><?xml version="1.0" encoding="utf-8"?>
-<w:footnotes xmlns:wpc="http://schemas.microsoft.com/office/word/2010/wordprocessingCanvas" xmlns:cx="http://schemas.microsoft.com/office/drawing/2014/chartex" xmlns:cx1="http://schemas.microsoft.com/office/drawing/2015/9/8/chartex" xmlns:cx2="http://schemas.microsoft.com/office/drawing/2015/10/21/chartex" xmlns:cx3="http://schemas.microsoft.com/office/drawing/2016/5/9/chartex" xmlns:cx4="http://schemas.microsoft.com/office/drawing/2016/5/10/chartex" xmlns:cx5="http://schemas.microsoft.com/office/drawing/2016/5/11/chartex" xmlns:cx6="http://schemas.microsoft.com/office/drawing/2016/5/12/chartex" xmlns:cx7="http://schemas.microsoft.com/office/drawing/2016/5/13/chartex" xmlns:cx8="http://schemas.microsoft.com/office/drawing/2016/5/14/chartex" xmlns:mc="http://schemas.openxmlformats.org/markup-compatibility/2006" xmlns:aink="http://schemas.microsoft.com/office/drawing/2016/ink" xmlns:am3d="http://schemas.microsoft.com/office/drawing/2017/model3d" xmlns:o="urn:schemas-microsoft-com:office:office" xmlns:oel="http://schemas.microsoft.com/office/2019/extlst" xmlns:r="http://schemas.openxmlformats.org/officeDocument/2006/relationships" xmlns:m="http://schemas.openxmlformats.org/officeDocument/2006/math" xmlns:v="urn:schemas-microsoft-com:vml" xmlns:wp14="http://schemas.microsoft.com/office/word/2010/wordprocessingDrawing" xmlns:wp="http://schemas.openxmlformats.org/drawingml/2006/wordprocessingDrawing" xmlns:w10="urn:schemas-microsoft-com:office:word" xmlns:w="http://schemas.openxmlformats.org/wordprocessingml/2006/main" xmlns:w14="http://schemas.microsoft.com/office/word/2010/wordml" xmlns:w15="http://schemas.microsoft.com/office/word/2012/wordml" xmlns:w16cex="http://schemas.microsoft.com/office/word/2018/wordml/cex" xmlns:w16cid="http://schemas.microsoft.com/office/word/2016/wordml/cid" xmlns:w16="http://schemas.microsoft.com/office/word/2018/wordml" xmlns:w16sdtdh="http://schemas.microsoft.com/office/word/2020/wordml/sdtdatahash" xmlns:w16se="http://schemas.microsoft.com/office/word/2015/wordml/symex" xmlns:wpg="http://schemas.microsoft.com/office/word/2010/wordprocessingGroup" xmlns:wpi="http://schemas.microsoft.com/office/word/2010/wordprocessingInk" xmlns:wne="http://schemas.microsoft.com/office/word/2006/wordml" xmlns:wps="http://schemas.microsoft.com/office/word/2010/wordprocessingShape" mc:Ignorable="w14 w15 w16se w16cid w16 w16cex w16sdtdh wp14">
+<w:footnotes xmlns:wpc="http://schemas.microsoft.com/office/word/2010/wordprocessingCanvas" xmlns:cx="http://schemas.microsoft.com/office/drawing/2014/chartex" xmlns:cx1="http://schemas.microsoft.com/office/drawing/2015/9/8/chartex" xmlns:cx2="http://schemas.microsoft.com/office/drawing/2015/10/21/chartex" xmlns:cx3="http://schemas.microsoft.com/office/drawing/2016/5/9/chartex" xmlns:cx4="http://schemas.microsoft.com/office/drawing/2016/5/10/chartex" xmlns:cx5="http://schemas.microsoft.com/office/drawing/2016/5/11/chartex" xmlns:cx6="http://schemas.microsoft.com/office/drawing/2016/5/12/chartex" xmlns:cx7="http://schemas.microsoft.com/office/drawing/2016/5/13/chartex" xmlns:cx8="http://schemas.microsoft.com/office/drawing/2016/5/14/chartex" xmlns:mc="http://schemas.openxmlformats.org/markup-compatibility/2006" xmlns:aink="http://schemas.microsoft.com/office/drawing/2016/ink" xmlns:am3d="http://schemas.microsoft.com/office/drawing/2017/model3d" xmlns:o="urn:schemas-microsoft-com:office:office" xmlns:oel="http://schemas.microsoft.com/office/2019/extlst" xmlns:r="http://schemas.openxmlformats.org/officeDocument/2006/relationships" xmlns:m="http://schemas.openxmlformats.org/officeDocument/2006/math" xmlns:v="urn:schemas-microsoft-com:vml" xmlns:wp14="http://schemas.microsoft.com/office/word/2010/wordprocessingDrawing" xmlns:wp="http://schemas.openxmlformats.org/drawingml/2006/wordprocessingDrawing" xmlns:w10="urn:schemas-microsoft-com:office:word" xmlns:w="http://schemas.openxmlformats.org/wordprocessingml/2006/main" xmlns:w14="http://schemas.microsoft.com/office/word/2010/wordml" xmlns:w15="http://schemas.microsoft.com/office/word/2012/wordml" xmlns:w16cex="http://schemas.microsoft.com/office/word/2018/wordml/cex" xmlns:w16cid="http://schemas.microsoft.com/office/word/2016/wordml/cid" xmlns:w16="http://schemas.microsoft.com/office/word/2018/wordml" xmlns:w16du="http://schemas.microsoft.com/office/word/2023/wordml/word16du" xmlns:w16sdtdh="http://schemas.microsoft.com/office/word/2020/wordml/sdtdatahash" xmlns:w16se="http://schemas.microsoft.com/office/word/2015/wordml/symex" xmlns:wpg="http://schemas.microsoft.com/office/word/2010/wordprocessingGroup" xmlns:wpi="http://schemas.microsoft.com/office/word/2010/wordprocessingInk" xmlns:wne="http://schemas.microsoft.com/office/word/2006/wordml" xmlns:wps="http://schemas.microsoft.com/office/word/2010/wordprocessingShape" mc:Ignorable="w14 w15 w16se w16cid w16 w16cex w16sdtdh w16du wp14">
   <w:footnote w:type="separator" w:id="-1">
     <w:p>
       <w:pPr>
@@ -7834,7 +8505,7 @@
 </file>
 
 <file path=word/header1.xml><?xml version="1.0" encoding="utf-8"?>
-<w:hdr xmlns:wpc="http://schemas.microsoft.com/office/word/2010/wordprocessingCanvas" xmlns:cx="http://schemas.microsoft.com/office/drawing/2014/chartex" xmlns:cx1="http://schemas.microsoft.com/office/drawing/2015/9/8/chartex" xmlns:cx2="http://schemas.microsoft.com/office/drawing/2015/10/21/chartex" xmlns:cx3="http://schemas.microsoft.com/office/drawing/2016/5/9/chartex" xmlns:cx4="http://schemas.microsoft.com/office/drawing/2016/5/10/chartex" xmlns:cx5="http://schemas.microsoft.com/office/drawing/2016/5/11/chartex" xmlns:cx6="http://schemas.microsoft.com/office/drawing/2016/5/12/chartex" xmlns:cx7="http://schemas.microsoft.com/office/drawing/2016/5/13/chartex" xmlns:cx8="http://schemas.microsoft.com/office/drawing/2016/5/14/chartex" xmlns:mc="http://schemas.openxmlformats.org/markup-compatibility/2006" xmlns:aink="http://schemas.microsoft.com/office/drawing/2016/ink" xmlns:am3d="http://schemas.microsoft.com/office/drawing/2017/model3d" xmlns:o="urn:schemas-microsoft-com:office:office" xmlns:oel="http://schemas.microsoft.com/office/2019/extlst" xmlns:r="http://schemas.openxmlformats.org/officeDocument/2006/relationships" xmlns:m="http://schemas.openxmlformats.org/officeDocument/2006/math" xmlns:v="urn:schemas-microsoft-com:vml" xmlns:wp14="http://schemas.microsoft.com/office/word/2010/wordprocessingDrawing" xmlns:wp="http://schemas.openxmlformats.org/drawingml/2006/wordprocessingDrawing" xmlns:w10="urn:schemas-microsoft-com:office:word" xmlns:w="http://schemas.openxmlformats.org/wordprocessingml/2006/main" xmlns:w14="http://schemas.microsoft.com/office/word/2010/wordml" xmlns:w15="http://schemas.microsoft.com/office/word/2012/wordml" xmlns:w16cex="http://schemas.microsoft.com/office/word/2018/wordml/cex" xmlns:w16cid="http://schemas.microsoft.com/office/word/2016/wordml/cid" xmlns:w16="http://schemas.microsoft.com/office/word/2018/wordml" xmlns:w16sdtdh="http://schemas.microsoft.com/office/word/2020/wordml/sdtdatahash" xmlns:w16se="http://schemas.microsoft.com/office/word/2015/wordml/symex" xmlns:wpg="http://schemas.microsoft.com/office/word/2010/wordprocessingGroup" xmlns:wpi="http://schemas.microsoft.com/office/word/2010/wordprocessingInk" xmlns:wne="http://schemas.microsoft.com/office/word/2006/wordml" xmlns:wps="http://schemas.microsoft.com/office/word/2010/wordprocessingShape" mc:Ignorable="w14 w15 w16se w16cid w16 w16cex w16sdtdh wp14">
+<w:hdr xmlns:wpc="http://schemas.microsoft.com/office/word/2010/wordprocessingCanvas" xmlns:cx="http://schemas.microsoft.com/office/drawing/2014/chartex" xmlns:cx1="http://schemas.microsoft.com/office/drawing/2015/9/8/chartex" xmlns:cx2="http://schemas.microsoft.com/office/drawing/2015/10/21/chartex" xmlns:cx3="http://schemas.microsoft.com/office/drawing/2016/5/9/chartex" xmlns:cx4="http://schemas.microsoft.com/office/drawing/2016/5/10/chartex" xmlns:cx5="http://schemas.microsoft.com/office/drawing/2016/5/11/chartex" xmlns:cx6="http://schemas.microsoft.com/office/drawing/2016/5/12/chartex" xmlns:cx7="http://schemas.microsoft.com/office/drawing/2016/5/13/chartex" xmlns:cx8="http://schemas.microsoft.com/office/drawing/2016/5/14/chartex" xmlns:mc="http://schemas.openxmlformats.org/markup-compatibility/2006" xmlns:aink="http://schemas.microsoft.com/office/drawing/2016/ink" xmlns:am3d="http://schemas.microsoft.com/office/drawing/2017/model3d" xmlns:o="urn:schemas-microsoft-com:office:office" xmlns:oel="http://schemas.microsoft.com/office/2019/extlst" xmlns:r="http://schemas.openxmlformats.org/officeDocument/2006/relationships" xmlns:m="http://schemas.openxmlformats.org/officeDocument/2006/math" xmlns:v="urn:schemas-microsoft-com:vml" xmlns:wp14="http://schemas.microsoft.com/office/word/2010/wordprocessingDrawing" xmlns:wp="http://schemas.openxmlformats.org/drawingml/2006/wordprocessingDrawing" xmlns:w10="urn:schemas-microsoft-com:office:word" xmlns:w="http://schemas.openxmlformats.org/wordprocessingml/2006/main" xmlns:w14="http://schemas.microsoft.com/office/word/2010/wordml" xmlns:w15="http://schemas.microsoft.com/office/word/2012/wordml" xmlns:w16cex="http://schemas.microsoft.com/office/word/2018/wordml/cex" xmlns:w16cid="http://schemas.microsoft.com/office/word/2016/wordml/cid" xmlns:w16="http://schemas.microsoft.com/office/word/2018/wordml" xmlns:w16du="http://schemas.microsoft.com/office/word/2023/wordml/word16du" xmlns:w16sdtdh="http://schemas.microsoft.com/office/word/2020/wordml/sdtdatahash" xmlns:w16se="http://schemas.microsoft.com/office/word/2015/wordml/symex" xmlns:wpg="http://schemas.microsoft.com/office/word/2010/wordprocessingGroup" xmlns:wpi="http://schemas.microsoft.com/office/word/2010/wordprocessingInk" xmlns:wne="http://schemas.microsoft.com/office/word/2006/wordml" xmlns:wps="http://schemas.microsoft.com/office/word/2010/wordprocessingShape" mc:Ignorable="w14 w15 w16se w16cid w16 w16cex w16sdtdh w16du wp14">
   <w:p>
     <w:pPr>
       <w:tabs>
@@ -7848,7 +8519,7 @@
 </file>
 
 <file path=word/header2.xml><?xml version="1.0" encoding="utf-8"?>
-<w:hdr xmlns:wpc="http://schemas.microsoft.com/office/word/2010/wordprocessingCanvas" xmlns:cx="http://schemas.microsoft.com/office/drawing/2014/chartex" xmlns:cx1="http://schemas.microsoft.com/office/drawing/2015/9/8/chartex" xmlns:cx2="http://schemas.microsoft.com/office/drawing/2015/10/21/chartex" xmlns:cx3="http://schemas.microsoft.com/office/drawing/2016/5/9/chartex" xmlns:cx4="http://schemas.microsoft.com/office/drawing/2016/5/10/chartex" xmlns:cx5="http://schemas.microsoft.com/office/drawing/2016/5/11/chartex" xmlns:cx6="http://schemas.microsoft.com/office/drawing/2016/5/12/chartex" xmlns:cx7="http://schemas.microsoft.com/office/drawing/2016/5/13/chartex" xmlns:cx8="http://schemas.microsoft.com/office/drawing/2016/5/14/chartex" xmlns:mc="http://schemas.openxmlformats.org/markup-compatibility/2006" xmlns:aink="http://schemas.microsoft.com/office/drawing/2016/ink" xmlns:am3d="http://schemas.microsoft.com/office/drawing/2017/model3d" xmlns:o="urn:schemas-microsoft-com:office:office" xmlns:oel="http://schemas.microsoft.com/office/2019/extlst" xmlns:r="http://schemas.openxmlformats.org/officeDocument/2006/relationships" xmlns:m="http://schemas.openxmlformats.org/officeDocument/2006/math" xmlns:v="urn:schemas-microsoft-com:vml" xmlns:wp14="http://schemas.microsoft.com/office/word/2010/wordprocessingDrawing" xmlns:wp="http://schemas.openxmlformats.org/drawingml/2006/wordprocessingDrawing" xmlns:w10="urn:schemas-microsoft-com:office:word" xmlns:w="http://schemas.openxmlformats.org/wordprocessingml/2006/main" xmlns:w14="http://schemas.microsoft.com/office/word/2010/wordml" xmlns:w15="http://schemas.microsoft.com/office/word/2012/wordml" xmlns:w16cex="http://schemas.microsoft.com/office/word/2018/wordml/cex" xmlns:w16cid="http://schemas.microsoft.com/office/word/2016/wordml/cid" xmlns:w16="http://schemas.microsoft.com/office/word/2018/wordml" xmlns:w16sdtdh="http://schemas.microsoft.com/office/word/2020/wordml/sdtdatahash" xmlns:w16se="http://schemas.microsoft.com/office/word/2015/wordml/symex" xmlns:wpg="http://schemas.microsoft.com/office/word/2010/wordprocessingGroup" xmlns:wpi="http://schemas.microsoft.com/office/word/2010/wordprocessingInk" xmlns:wne="http://schemas.microsoft.com/office/word/2006/wordml" xmlns:wps="http://schemas.microsoft.com/office/word/2010/wordprocessingShape" mc:Ignorable="w14 w15 w16se w16cid w16 w16cex w16sdtdh wp14">
+<w:hdr xmlns:wpc="http://schemas.microsoft.com/office/word/2010/wordprocessingCanvas" xmlns:cx="http://schemas.microsoft.com/office/drawing/2014/chartex" xmlns:cx1="http://schemas.microsoft.com/office/drawing/2015/9/8/chartex" xmlns:cx2="http://schemas.microsoft.com/office/drawing/2015/10/21/chartex" xmlns:cx3="http://schemas.microsoft.com/office/drawing/2016/5/9/chartex" xmlns:cx4="http://schemas.microsoft.com/office/drawing/2016/5/10/chartex" xmlns:cx5="http://schemas.microsoft.com/office/drawing/2016/5/11/chartex" xmlns:cx6="http://schemas.microsoft.com/office/drawing/2016/5/12/chartex" xmlns:cx7="http://schemas.microsoft.com/office/drawing/2016/5/13/chartex" xmlns:cx8="http://schemas.microsoft.com/office/drawing/2016/5/14/chartex" xmlns:mc="http://schemas.openxmlformats.org/markup-compatibility/2006" xmlns:aink="http://schemas.microsoft.com/office/drawing/2016/ink" xmlns:am3d="http://schemas.microsoft.com/office/drawing/2017/model3d" xmlns:o="urn:schemas-microsoft-com:office:office" xmlns:oel="http://schemas.microsoft.com/office/2019/extlst" xmlns:r="http://schemas.openxmlformats.org/officeDocument/2006/relationships" xmlns:m="http://schemas.openxmlformats.org/officeDocument/2006/math" xmlns:v="urn:schemas-microsoft-com:vml" xmlns:wp14="http://schemas.microsoft.com/office/word/2010/wordprocessingDrawing" xmlns:wp="http://schemas.openxmlformats.org/drawingml/2006/wordprocessingDrawing" xmlns:w10="urn:schemas-microsoft-com:office:word" xmlns:w="http://schemas.openxmlformats.org/wordprocessingml/2006/main" xmlns:w14="http://schemas.microsoft.com/office/word/2010/wordml" xmlns:w15="http://schemas.microsoft.com/office/word/2012/wordml" xmlns:w16cex="http://schemas.microsoft.com/office/word/2018/wordml/cex" xmlns:w16cid="http://schemas.microsoft.com/office/word/2016/wordml/cid" xmlns:w16="http://schemas.microsoft.com/office/word/2018/wordml" xmlns:w16du="http://schemas.microsoft.com/office/word/2023/wordml/word16du" xmlns:w16sdtdh="http://schemas.microsoft.com/office/word/2020/wordml/sdtdatahash" xmlns:w16se="http://schemas.microsoft.com/office/word/2015/wordml/symex" xmlns:wpg="http://schemas.microsoft.com/office/word/2010/wordprocessingGroup" xmlns:wpi="http://schemas.microsoft.com/office/word/2010/wordprocessingInk" xmlns:wne="http://schemas.microsoft.com/office/word/2006/wordml" xmlns:wps="http://schemas.microsoft.com/office/word/2010/wordprocessingShape" mc:Ignorable="w14 w15 w16se w16cid w16 w16cex w16sdtdh w16du wp14">
   <w:p>
     <w:pPr>
       <w:pBdr>
@@ -7895,7 +8566,7 @@
 </file>
 
 <file path=word/header3.xml><?xml version="1.0" encoding="utf-8"?>
-<w:hdr xmlns:wpc="http://schemas.microsoft.com/office/word/2010/wordprocessingCanvas" xmlns:cx="http://schemas.microsoft.com/office/drawing/2014/chartex" xmlns:cx1="http://schemas.microsoft.com/office/drawing/2015/9/8/chartex" xmlns:cx2="http://schemas.microsoft.com/office/drawing/2015/10/21/chartex" xmlns:cx3="http://schemas.microsoft.com/office/drawing/2016/5/9/chartex" xmlns:cx4="http://schemas.microsoft.com/office/drawing/2016/5/10/chartex" xmlns:cx5="http://schemas.microsoft.com/office/drawing/2016/5/11/chartex" xmlns:cx6="http://schemas.microsoft.com/office/drawing/2016/5/12/chartex" xmlns:cx7="http://schemas.microsoft.com/office/drawing/2016/5/13/chartex" xmlns:cx8="http://schemas.microsoft.com/office/drawing/2016/5/14/chartex" xmlns:mc="http://schemas.openxmlformats.org/markup-compatibility/2006" xmlns:aink="http://schemas.microsoft.com/office/drawing/2016/ink" xmlns:am3d="http://schemas.microsoft.com/office/drawing/2017/model3d" xmlns:o="urn:schemas-microsoft-com:office:office" xmlns:oel="http://schemas.microsoft.com/office/2019/extlst" xmlns:r="http://schemas.openxmlformats.org/officeDocument/2006/relationships" xmlns:m="http://schemas.openxmlformats.org/officeDocument/2006/math" xmlns:v="urn:schemas-microsoft-com:vml" xmlns:wp14="http://schemas.microsoft.com/office/word/2010/wordprocessingDrawing" xmlns:wp="http://schemas.openxmlformats.org/drawingml/2006/wordprocessingDrawing" xmlns:w10="urn:schemas-microsoft-com:office:word" xmlns:w="http://schemas.openxmlformats.org/wordprocessingml/2006/main" xmlns:w14="http://schemas.microsoft.com/office/word/2010/wordml" xmlns:w15="http://schemas.microsoft.com/office/word/2012/wordml" xmlns:w16cex="http://schemas.microsoft.com/office/word/2018/wordml/cex" xmlns:w16cid="http://schemas.microsoft.com/office/word/2016/wordml/cid" xmlns:w16="http://schemas.microsoft.com/office/word/2018/wordml" xmlns:w16sdtdh="http://schemas.microsoft.com/office/word/2020/wordml/sdtdatahash" xmlns:w16se="http://schemas.microsoft.com/office/word/2015/wordml/symex" xmlns:wpg="http://schemas.microsoft.com/office/word/2010/wordprocessingGroup" xmlns:wpi="http://schemas.microsoft.com/office/word/2010/wordprocessingInk" xmlns:wne="http://schemas.microsoft.com/office/word/2006/wordml" xmlns:wps="http://schemas.microsoft.com/office/word/2010/wordprocessingShape" mc:Ignorable="w14 w15 w16se w16cid w16 w16cex w16sdtdh wp14">
+<w:hdr xmlns:wpc="http://schemas.microsoft.com/office/word/2010/wordprocessingCanvas" xmlns:cx="http://schemas.microsoft.com/office/drawing/2014/chartex" xmlns:cx1="http://schemas.microsoft.com/office/drawing/2015/9/8/chartex" xmlns:cx2="http://schemas.microsoft.com/office/drawing/2015/10/21/chartex" xmlns:cx3="http://schemas.microsoft.com/office/drawing/2016/5/9/chartex" xmlns:cx4="http://schemas.microsoft.com/office/drawing/2016/5/10/chartex" xmlns:cx5="http://schemas.microsoft.com/office/drawing/2016/5/11/chartex" xmlns:cx6="http://schemas.microsoft.com/office/drawing/2016/5/12/chartex" xmlns:cx7="http://schemas.microsoft.com/office/drawing/2016/5/13/chartex" xmlns:cx8="http://schemas.microsoft.com/office/drawing/2016/5/14/chartex" xmlns:mc="http://schemas.openxmlformats.org/markup-compatibility/2006" xmlns:aink="http://schemas.microsoft.com/office/drawing/2016/ink" xmlns:am3d="http://schemas.microsoft.com/office/drawing/2017/model3d" xmlns:o="urn:schemas-microsoft-com:office:office" xmlns:oel="http://schemas.microsoft.com/office/2019/extlst" xmlns:r="http://schemas.openxmlformats.org/officeDocument/2006/relationships" xmlns:m="http://schemas.openxmlformats.org/officeDocument/2006/math" xmlns:v="urn:schemas-microsoft-com:vml" xmlns:wp14="http://schemas.microsoft.com/office/word/2010/wordprocessingDrawing" xmlns:wp="http://schemas.openxmlformats.org/drawingml/2006/wordprocessingDrawing" xmlns:w10="urn:schemas-microsoft-com:office:word" xmlns:w="http://schemas.openxmlformats.org/wordprocessingml/2006/main" xmlns:w14="http://schemas.microsoft.com/office/word/2010/wordml" xmlns:w15="http://schemas.microsoft.com/office/word/2012/wordml" xmlns:w16cex="http://schemas.microsoft.com/office/word/2018/wordml/cex" xmlns:w16cid="http://schemas.microsoft.com/office/word/2016/wordml/cid" xmlns:w16="http://schemas.microsoft.com/office/word/2018/wordml" xmlns:w16du="http://schemas.microsoft.com/office/word/2023/wordml/word16du" xmlns:w16sdtdh="http://schemas.microsoft.com/office/word/2020/wordml/sdtdatahash" xmlns:w16se="http://schemas.microsoft.com/office/word/2015/wordml/symex" xmlns:wpg="http://schemas.microsoft.com/office/word/2010/wordprocessingGroup" xmlns:wpi="http://schemas.microsoft.com/office/word/2010/wordprocessingInk" xmlns:wne="http://schemas.microsoft.com/office/word/2006/wordml" xmlns:wps="http://schemas.microsoft.com/office/word/2010/wordprocessingShape" mc:Ignorable="w14 w15 w16se w16cid w16 w16cex w16sdtdh w16du wp14">
   <w:p>
     <w:pPr>
       <w:pBdr>
@@ -7941,7 +8612,7 @@
 </file>
 
 <file path=word/header4.xml><?xml version="1.0" encoding="utf-8"?>
-<w:hdr xmlns:wpc="http://schemas.microsoft.com/office/word/2010/wordprocessingCanvas" xmlns:cx="http://schemas.microsoft.com/office/drawing/2014/chartex" xmlns:cx1="http://schemas.microsoft.com/office/drawing/2015/9/8/chartex" xmlns:cx2="http://schemas.microsoft.com/office/drawing/2015/10/21/chartex" xmlns:cx3="http://schemas.microsoft.com/office/drawing/2016/5/9/chartex" xmlns:cx4="http://schemas.microsoft.com/office/drawing/2016/5/10/chartex" xmlns:cx5="http://schemas.microsoft.com/office/drawing/2016/5/11/chartex" xmlns:cx6="http://schemas.microsoft.com/office/drawing/2016/5/12/chartex" xmlns:cx7="http://schemas.microsoft.com/office/drawing/2016/5/13/chartex" xmlns:cx8="http://schemas.microsoft.com/office/drawing/2016/5/14/chartex" xmlns:mc="http://schemas.openxmlformats.org/markup-compatibility/2006" xmlns:aink="http://schemas.microsoft.com/office/drawing/2016/ink" xmlns:am3d="http://schemas.microsoft.com/office/drawing/2017/model3d" xmlns:o="urn:schemas-microsoft-com:office:office" xmlns:oel="http://schemas.microsoft.com/office/2019/extlst" xmlns:r="http://schemas.openxmlformats.org/officeDocument/2006/relationships" xmlns:m="http://schemas.openxmlformats.org/officeDocument/2006/math" xmlns:v="urn:schemas-microsoft-com:vml" xmlns:wp14="http://schemas.microsoft.com/office/word/2010/wordprocessingDrawing" xmlns:wp="http://schemas.openxmlformats.org/drawingml/2006/wordprocessingDrawing" xmlns:w10="urn:schemas-microsoft-com:office:word" xmlns:w="http://schemas.openxmlformats.org/wordprocessingml/2006/main" xmlns:w14="http://schemas.microsoft.com/office/word/2010/wordml" xmlns:w15="http://schemas.microsoft.com/office/word/2012/wordml" xmlns:w16cex="http://schemas.microsoft.com/office/word/2018/wordml/cex" xmlns:w16cid="http://schemas.microsoft.com/office/word/2016/wordml/cid" xmlns:w16="http://schemas.microsoft.com/office/word/2018/wordml" xmlns:w16sdtdh="http://schemas.microsoft.com/office/word/2020/wordml/sdtdatahash" xmlns:w16se="http://schemas.microsoft.com/office/word/2015/wordml/symex" xmlns:wpg="http://schemas.microsoft.com/office/word/2010/wordprocessingGroup" xmlns:wpi="http://schemas.microsoft.com/office/word/2010/wordprocessingInk" xmlns:wne="http://schemas.microsoft.com/office/word/2006/wordml" xmlns:wps="http://schemas.microsoft.com/office/word/2010/wordprocessingShape" mc:Ignorable="w14 w15 w16se w16cid w16 w16cex w16sdtdh wp14">
+<w:hdr xmlns:wpc="http://schemas.microsoft.com/office/word/2010/wordprocessingCanvas" xmlns:cx="http://schemas.microsoft.com/office/drawing/2014/chartex" xmlns:cx1="http://schemas.microsoft.com/office/drawing/2015/9/8/chartex" xmlns:cx2="http://schemas.microsoft.com/office/drawing/2015/10/21/chartex" xmlns:cx3="http://schemas.microsoft.com/office/drawing/2016/5/9/chartex" xmlns:cx4="http://schemas.microsoft.com/office/drawing/2016/5/10/chartex" xmlns:cx5="http://schemas.microsoft.com/office/drawing/2016/5/11/chartex" xmlns:cx6="http://schemas.microsoft.com/office/drawing/2016/5/12/chartex" xmlns:cx7="http://schemas.microsoft.com/office/drawing/2016/5/13/chartex" xmlns:cx8="http://schemas.microsoft.com/office/drawing/2016/5/14/chartex" xmlns:mc="http://schemas.openxmlformats.org/markup-compatibility/2006" xmlns:aink="http://schemas.microsoft.com/office/drawing/2016/ink" xmlns:am3d="http://schemas.microsoft.com/office/drawing/2017/model3d" xmlns:o="urn:schemas-microsoft-com:office:office" xmlns:oel="http://schemas.microsoft.com/office/2019/extlst" xmlns:r="http://schemas.openxmlformats.org/officeDocument/2006/relationships" xmlns:m="http://schemas.openxmlformats.org/officeDocument/2006/math" xmlns:v="urn:schemas-microsoft-com:vml" xmlns:wp14="http://schemas.microsoft.com/office/word/2010/wordprocessingDrawing" xmlns:wp="http://schemas.openxmlformats.org/drawingml/2006/wordprocessingDrawing" xmlns:w10="urn:schemas-microsoft-com:office:word" xmlns:w="http://schemas.openxmlformats.org/wordprocessingml/2006/main" xmlns:w14="http://schemas.microsoft.com/office/word/2010/wordml" xmlns:w15="http://schemas.microsoft.com/office/word/2012/wordml" xmlns:w16cex="http://schemas.microsoft.com/office/word/2018/wordml/cex" xmlns:w16cid="http://schemas.microsoft.com/office/word/2016/wordml/cid" xmlns:w16="http://schemas.microsoft.com/office/word/2018/wordml" xmlns:w16du="http://schemas.microsoft.com/office/word/2023/wordml/word16du" xmlns:w16sdtdh="http://schemas.microsoft.com/office/word/2020/wordml/sdtdatahash" xmlns:w16se="http://schemas.microsoft.com/office/word/2015/wordml/symex" xmlns:wpg="http://schemas.microsoft.com/office/word/2010/wordprocessingGroup" xmlns:wpi="http://schemas.microsoft.com/office/word/2010/wordprocessingInk" xmlns:wne="http://schemas.microsoft.com/office/word/2006/wordml" xmlns:wps="http://schemas.microsoft.com/office/word/2010/wordprocessingShape" mc:Ignorable="w14 w15 w16se w16cid w16 w16cex w16sdtdh w16du wp14">
   <w:p>
     <w:pPr>
       <w:pBdr>
@@ -7971,13 +8642,13 @@
         <w:bCs/>
         <w:noProof/>
       </w:rPr>
-      <w:t>Verwendung</w:t>
+      <w:t>Einleitung</w:t>
     </w:r>
     <w:r>
       <w:rPr>
         <w:noProof/>
       </w:rPr>
-      <w:t xml:space="preserve"> der Vorlage</w:t>
+      <w:t xml:space="preserve"> (Überschrift 1)</w:t>
     </w:r>
     <w:r>
       <w:rPr>
@@ -8011,7 +8682,7 @@
 </file>
 
 <file path=word/header5.xml><?xml version="1.0" encoding="utf-8"?>
-<w:hdr xmlns:wpc="http://schemas.microsoft.com/office/word/2010/wordprocessingCanvas" xmlns:cx="http://schemas.microsoft.com/office/drawing/2014/chartex" xmlns:cx1="http://schemas.microsoft.com/office/drawing/2015/9/8/chartex" xmlns:cx2="http://schemas.microsoft.com/office/drawing/2015/10/21/chartex" xmlns:cx3="http://schemas.microsoft.com/office/drawing/2016/5/9/chartex" xmlns:cx4="http://schemas.microsoft.com/office/drawing/2016/5/10/chartex" xmlns:cx5="http://schemas.microsoft.com/office/drawing/2016/5/11/chartex" xmlns:cx6="http://schemas.microsoft.com/office/drawing/2016/5/12/chartex" xmlns:cx7="http://schemas.microsoft.com/office/drawing/2016/5/13/chartex" xmlns:cx8="http://schemas.microsoft.com/office/drawing/2016/5/14/chartex" xmlns:mc="http://schemas.openxmlformats.org/markup-compatibility/2006" xmlns:aink="http://schemas.microsoft.com/office/drawing/2016/ink" xmlns:am3d="http://schemas.microsoft.com/office/drawing/2017/model3d" xmlns:o="urn:schemas-microsoft-com:office:office" xmlns:oel="http://schemas.microsoft.com/office/2019/extlst" xmlns:r="http://schemas.openxmlformats.org/officeDocument/2006/relationships" xmlns:m="http://schemas.openxmlformats.org/officeDocument/2006/math" xmlns:v="urn:schemas-microsoft-com:vml" xmlns:wp14="http://schemas.microsoft.com/office/word/2010/wordprocessingDrawing" xmlns:wp="http://schemas.openxmlformats.org/drawingml/2006/wordprocessingDrawing" xmlns:w10="urn:schemas-microsoft-com:office:word" xmlns:w="http://schemas.openxmlformats.org/wordprocessingml/2006/main" xmlns:w14="http://schemas.microsoft.com/office/word/2010/wordml" xmlns:w15="http://schemas.microsoft.com/office/word/2012/wordml" xmlns:w16cex="http://schemas.microsoft.com/office/word/2018/wordml/cex" xmlns:w16cid="http://schemas.microsoft.com/office/word/2016/wordml/cid" xmlns:w16="http://schemas.microsoft.com/office/word/2018/wordml" xmlns:w16sdtdh="http://schemas.microsoft.com/office/word/2020/wordml/sdtdatahash" xmlns:w16se="http://schemas.microsoft.com/office/word/2015/wordml/symex" xmlns:wpg="http://schemas.microsoft.com/office/word/2010/wordprocessingGroup" xmlns:wpi="http://schemas.microsoft.com/office/word/2010/wordprocessingInk" xmlns:wne="http://schemas.microsoft.com/office/word/2006/wordml" xmlns:wps="http://schemas.microsoft.com/office/word/2010/wordprocessingShape" mc:Ignorable="w14 w15 w16se w16cid w16 w16cex w16sdtdh wp14">
+<w:hdr xmlns:wpc="http://schemas.microsoft.com/office/word/2010/wordprocessingCanvas" xmlns:cx="http://schemas.microsoft.com/office/drawing/2014/chartex" xmlns:cx1="http://schemas.microsoft.com/office/drawing/2015/9/8/chartex" xmlns:cx2="http://schemas.microsoft.com/office/drawing/2015/10/21/chartex" xmlns:cx3="http://schemas.microsoft.com/office/drawing/2016/5/9/chartex" xmlns:cx4="http://schemas.microsoft.com/office/drawing/2016/5/10/chartex" xmlns:cx5="http://schemas.microsoft.com/office/drawing/2016/5/11/chartex" xmlns:cx6="http://schemas.microsoft.com/office/drawing/2016/5/12/chartex" xmlns:cx7="http://schemas.microsoft.com/office/drawing/2016/5/13/chartex" xmlns:cx8="http://schemas.microsoft.com/office/drawing/2016/5/14/chartex" xmlns:mc="http://schemas.openxmlformats.org/markup-compatibility/2006" xmlns:aink="http://schemas.microsoft.com/office/drawing/2016/ink" xmlns:am3d="http://schemas.microsoft.com/office/drawing/2017/model3d" xmlns:o="urn:schemas-microsoft-com:office:office" xmlns:oel="http://schemas.microsoft.com/office/2019/extlst" xmlns:r="http://schemas.openxmlformats.org/officeDocument/2006/relationships" xmlns:m="http://schemas.openxmlformats.org/officeDocument/2006/math" xmlns:v="urn:schemas-microsoft-com:vml" xmlns:wp14="http://schemas.microsoft.com/office/word/2010/wordprocessingDrawing" xmlns:wp="http://schemas.openxmlformats.org/drawingml/2006/wordprocessingDrawing" xmlns:w10="urn:schemas-microsoft-com:office:word" xmlns:w="http://schemas.openxmlformats.org/wordprocessingml/2006/main" xmlns:w14="http://schemas.microsoft.com/office/word/2010/wordml" xmlns:w15="http://schemas.microsoft.com/office/word/2012/wordml" xmlns:w16cex="http://schemas.microsoft.com/office/word/2018/wordml/cex" xmlns:w16cid="http://schemas.microsoft.com/office/word/2016/wordml/cid" xmlns:w16="http://schemas.microsoft.com/office/word/2018/wordml" xmlns:w16du="http://schemas.microsoft.com/office/word/2023/wordml/word16du" xmlns:w16sdtdh="http://schemas.microsoft.com/office/word/2020/wordml/sdtdatahash" xmlns:w16se="http://schemas.microsoft.com/office/word/2015/wordml/symex" xmlns:wpg="http://schemas.microsoft.com/office/word/2010/wordprocessingGroup" xmlns:wpi="http://schemas.microsoft.com/office/word/2010/wordprocessingInk" xmlns:wne="http://schemas.microsoft.com/office/word/2006/wordml" xmlns:wps="http://schemas.microsoft.com/office/word/2010/wordprocessingShape" mc:Ignorable="w14 w15 w16se w16cid w16 w16cex w16sdtdh w16du wp14">
   <w:p>
     <w:pPr>
       <w:tabs>
@@ -8025,7 +8696,7 @@
 </file>
 
 <file path=word/numbering.xml><?xml version="1.0" encoding="utf-8"?>
-<w:numbering xmlns:wpc="http://schemas.microsoft.com/office/word/2010/wordprocessingCanvas" xmlns:cx="http://schemas.microsoft.com/office/drawing/2014/chartex" xmlns:cx1="http://schemas.microsoft.com/office/drawing/2015/9/8/chartex" xmlns:cx2="http://schemas.microsoft.com/office/drawing/2015/10/21/chartex" xmlns:cx3="http://schemas.microsoft.com/office/drawing/2016/5/9/chartex" xmlns:cx4="http://schemas.microsoft.com/office/drawing/2016/5/10/chartex" xmlns:cx5="http://schemas.microsoft.com/office/drawing/2016/5/11/chartex" xmlns:cx6="http://schemas.microsoft.com/office/drawing/2016/5/12/chartex" xmlns:cx7="http://schemas.microsoft.com/office/drawing/2016/5/13/chartex" xmlns:cx8="http://schemas.microsoft.com/office/drawing/2016/5/14/chartex" xmlns:mc="http://schemas.openxmlformats.org/markup-compatibility/2006" xmlns:aink="http://schemas.microsoft.com/office/drawing/2016/ink" xmlns:am3d="http://schemas.microsoft.com/office/drawing/2017/model3d" xmlns:o="urn:schemas-microsoft-com:office:office" xmlns:oel="http://schemas.microsoft.com/office/2019/extlst" xmlns:r="http://schemas.openxmlformats.org/officeDocument/2006/relationships" xmlns:m="http://schemas.openxmlformats.org/officeDocument/2006/math" xmlns:v="urn:schemas-microsoft-com:vml" xmlns:wp14="http://schemas.microsoft.com/office/word/2010/wordprocessingDrawing" xmlns:wp="http://schemas.openxmlformats.org/drawingml/2006/wordprocessingDrawing" xmlns:w10="urn:schemas-microsoft-com:office:word" xmlns:w="http://schemas.openxmlformats.org/wordprocessingml/2006/main" xmlns:w14="http://schemas.microsoft.com/office/word/2010/wordml" xmlns:w15="http://schemas.microsoft.com/office/word/2012/wordml" xmlns:w16cex="http://schemas.microsoft.com/office/word/2018/wordml/cex" xmlns:w16cid="http://schemas.microsoft.com/office/word/2016/wordml/cid" xmlns:w16="http://schemas.microsoft.com/office/word/2018/wordml" xmlns:w16sdtdh="http://schemas.microsoft.com/office/word/2020/wordml/sdtdatahash" xmlns:w16se="http://schemas.microsoft.com/office/word/2015/wordml/symex" xmlns:wpg="http://schemas.microsoft.com/office/word/2010/wordprocessingGroup" xmlns:wpi="http://schemas.microsoft.com/office/word/2010/wordprocessingInk" xmlns:wne="http://schemas.microsoft.com/office/word/2006/wordml" xmlns:wps="http://schemas.microsoft.com/office/word/2010/wordprocessingShape" mc:Ignorable="w14 w15 w16se w16cid w16 w16cex w16sdtdh wp14">
+<w:numbering xmlns:wpc="http://schemas.microsoft.com/office/word/2010/wordprocessingCanvas" xmlns:cx="http://schemas.microsoft.com/office/drawing/2014/chartex" xmlns:cx1="http://schemas.microsoft.com/office/drawing/2015/9/8/chartex" xmlns:cx2="http://schemas.microsoft.com/office/drawing/2015/10/21/chartex" xmlns:cx3="http://schemas.microsoft.com/office/drawing/2016/5/9/chartex" xmlns:cx4="http://schemas.microsoft.com/office/drawing/2016/5/10/chartex" xmlns:cx5="http://schemas.microsoft.com/office/drawing/2016/5/11/chartex" xmlns:cx6="http://schemas.microsoft.com/office/drawing/2016/5/12/chartex" xmlns:cx7="http://schemas.microsoft.com/office/drawing/2016/5/13/chartex" xmlns:cx8="http://schemas.microsoft.com/office/drawing/2016/5/14/chartex" xmlns:mc="http://schemas.openxmlformats.org/markup-compatibility/2006" xmlns:aink="http://schemas.microsoft.com/office/drawing/2016/ink" xmlns:am3d="http://schemas.microsoft.com/office/drawing/2017/model3d" xmlns:o="urn:schemas-microsoft-com:office:office" xmlns:oel="http://schemas.microsoft.com/office/2019/extlst" xmlns:r="http://schemas.openxmlformats.org/officeDocument/2006/relationships" xmlns:m="http://schemas.openxmlformats.org/officeDocument/2006/math" xmlns:v="urn:schemas-microsoft-com:vml" xmlns:wp14="http://schemas.microsoft.com/office/word/2010/wordprocessingDrawing" xmlns:wp="http://schemas.openxmlformats.org/drawingml/2006/wordprocessingDrawing" xmlns:w10="urn:schemas-microsoft-com:office:word" xmlns:w="http://schemas.openxmlformats.org/wordprocessingml/2006/main" xmlns:w14="http://schemas.microsoft.com/office/word/2010/wordml" xmlns:w15="http://schemas.microsoft.com/office/word/2012/wordml" xmlns:w16cex="http://schemas.microsoft.com/office/word/2018/wordml/cex" xmlns:w16cid="http://schemas.microsoft.com/office/word/2016/wordml/cid" xmlns:w16="http://schemas.microsoft.com/office/word/2018/wordml" xmlns:w16du="http://schemas.microsoft.com/office/word/2023/wordml/word16du" xmlns:w16sdtdh="http://schemas.microsoft.com/office/word/2020/wordml/sdtdatahash" xmlns:w16se="http://schemas.microsoft.com/office/word/2015/wordml/symex" xmlns:wpg="http://schemas.microsoft.com/office/word/2010/wordprocessingGroup" xmlns:wpi="http://schemas.microsoft.com/office/word/2010/wordprocessingInk" xmlns:wne="http://schemas.microsoft.com/office/word/2006/wordml" xmlns:wps="http://schemas.microsoft.com/office/word/2010/wordprocessingShape" mc:Ignorable="w14 w15 w16se w16cid w16 w16cex w16sdtdh w16du wp14">
   <w:abstractNum w:abstractNumId="0" w15:restartNumberingAfterBreak="0">
     <w:nsid w:val="FFFFFF7C"/>
     <w:multiLevelType w:val="singleLevel"/>
@@ -8917,43 +9588,43 @@
       </w:rPr>
     </w:lvl>
   </w:abstractNum>
-  <w:num w:numId="1" w16cid:durableId="1797868225">
+  <w:num w:numId="1" w16cid:durableId="1415936936">
     <w:abstractNumId w:val="12"/>
   </w:num>
-  <w:num w:numId="2" w16cid:durableId="2033258382">
+  <w:num w:numId="2" w16cid:durableId="1798065586">
     <w:abstractNumId w:val="15"/>
   </w:num>
-  <w:num w:numId="3" w16cid:durableId="1152059338">
+  <w:num w:numId="3" w16cid:durableId="691223419">
     <w:abstractNumId w:val="9"/>
   </w:num>
-  <w:num w:numId="4" w16cid:durableId="2055616034">
+  <w:num w:numId="4" w16cid:durableId="1998917350">
     <w:abstractNumId w:val="7"/>
   </w:num>
-  <w:num w:numId="5" w16cid:durableId="1594583102">
+  <w:num w:numId="5" w16cid:durableId="1898009588">
     <w:abstractNumId w:val="6"/>
   </w:num>
-  <w:num w:numId="6" w16cid:durableId="1347630047">
+  <w:num w:numId="6" w16cid:durableId="324668023">
     <w:abstractNumId w:val="5"/>
   </w:num>
-  <w:num w:numId="7" w16cid:durableId="716583877">
+  <w:num w:numId="7" w16cid:durableId="1152715247">
     <w:abstractNumId w:val="4"/>
   </w:num>
-  <w:num w:numId="8" w16cid:durableId="1842699415">
+  <w:num w:numId="8" w16cid:durableId="599720650">
     <w:abstractNumId w:val="8"/>
   </w:num>
-  <w:num w:numId="9" w16cid:durableId="168176161">
+  <w:num w:numId="9" w16cid:durableId="975069690">
     <w:abstractNumId w:val="3"/>
   </w:num>
-  <w:num w:numId="10" w16cid:durableId="1558973524">
+  <w:num w:numId="10" w16cid:durableId="2030987312">
     <w:abstractNumId w:val="2"/>
   </w:num>
-  <w:num w:numId="11" w16cid:durableId="1315448396">
+  <w:num w:numId="11" w16cid:durableId="418604269">
     <w:abstractNumId w:val="1"/>
   </w:num>
-  <w:num w:numId="12" w16cid:durableId="799760259">
+  <w:num w:numId="12" w16cid:durableId="1062869586">
     <w:abstractNumId w:val="0"/>
   </w:num>
-  <w:num w:numId="13" w16cid:durableId="1985502504">
+  <w:num w:numId="13" w16cid:durableId="1222405804">
     <w:abstractNumId w:val="12"/>
     <w:lvlOverride w:ilvl="0">
       <w:startOverride w:val="1"/>
@@ -8983,10 +9654,10 @@
       <w:startOverride w:val="1"/>
     </w:lvlOverride>
   </w:num>
-  <w:num w:numId="14" w16cid:durableId="1419641531">
+  <w:num w:numId="14" w16cid:durableId="1878932730">
     <w:abstractNumId w:val="16"/>
   </w:num>
-  <w:num w:numId="15" w16cid:durableId="981040008">
+  <w:num w:numId="15" w16cid:durableId="81148267">
     <w:abstractNumId w:val="12"/>
     <w:lvlOverride w:ilvl="0">
       <w:startOverride w:val="1"/>
@@ -9016,23 +9687,23 @@
       <w:startOverride w:val="1"/>
     </w:lvlOverride>
   </w:num>
-  <w:num w:numId="16" w16cid:durableId="1238593051">
+  <w:num w:numId="16" w16cid:durableId="755786478">
     <w:abstractNumId w:val="13"/>
   </w:num>
-  <w:num w:numId="17" w16cid:durableId="479545697">
+  <w:num w:numId="17" w16cid:durableId="1242562932">
     <w:abstractNumId w:val="14"/>
   </w:num>
-  <w:num w:numId="18" w16cid:durableId="597715650">
+  <w:num w:numId="18" w16cid:durableId="307051356">
     <w:abstractNumId w:val="11"/>
   </w:num>
-  <w:num w:numId="19" w16cid:durableId="411318463">
+  <w:num w:numId="19" w16cid:durableId="555358117">
     <w:abstractNumId w:val="10"/>
   </w:num>
 </w:numbering>
 </file>
 
 <file path=word/styles.xml><?xml version="1.0" encoding="utf-8"?>
-<w:styles xmlns:mc="http://schemas.openxmlformats.org/markup-compatibility/2006" xmlns:r="http://schemas.openxmlformats.org/officeDocument/2006/relationships" xmlns:w="http://schemas.openxmlformats.org/wordprocessingml/2006/main" xmlns:w14="http://schemas.microsoft.com/office/word/2010/wordml" xmlns:w15="http://schemas.microsoft.com/office/word/2012/wordml" xmlns:w16cex="http://schemas.microsoft.com/office/word/2018/wordml/cex" xmlns:w16cid="http://schemas.microsoft.com/office/word/2016/wordml/cid" xmlns:w16="http://schemas.microsoft.com/office/word/2018/wordml" xmlns:w16sdtdh="http://schemas.microsoft.com/office/word/2020/wordml/sdtdatahash" xmlns:w16se="http://schemas.microsoft.com/office/word/2015/wordml/symex" mc:Ignorable="w14 w15 w16se w16cid w16 w16cex w16sdtdh">
+<w:styles xmlns:mc="http://schemas.openxmlformats.org/markup-compatibility/2006" xmlns:r="http://schemas.openxmlformats.org/officeDocument/2006/relationships" xmlns:w="http://schemas.openxmlformats.org/wordprocessingml/2006/main" xmlns:w14="http://schemas.microsoft.com/office/word/2010/wordml" xmlns:w15="http://schemas.microsoft.com/office/word/2012/wordml" xmlns:w16cex="http://schemas.microsoft.com/office/word/2018/wordml/cex" xmlns:w16cid="http://schemas.microsoft.com/office/word/2016/wordml/cid" xmlns:w16="http://schemas.microsoft.com/office/word/2018/wordml" xmlns:w16du="http://schemas.microsoft.com/office/word/2023/wordml/word16du" xmlns:w16sdtdh="http://schemas.microsoft.com/office/word/2020/wordml/sdtdatahash" xmlns:w16se="http://schemas.microsoft.com/office/word/2015/wordml/symex" mc:Ignorable="w14 w15 w16se w16cid w16 w16cex w16sdtdh w16du">
   <w:docDefaults>
     <w:rPrDefault>
       <w:rPr>
@@ -10608,621 +11279,6 @@
 </w:styles>
 </file>
 
-<file path=word/glossary/document.xml><?xml version="1.0" encoding="utf-8"?>
-<w:glossaryDocument xmlns:wpc="http://schemas.microsoft.com/office/word/2010/wordprocessingCanvas" xmlns:cx="http://schemas.microsoft.com/office/drawing/2014/chartex" xmlns:cx1="http://schemas.microsoft.com/office/drawing/2015/9/8/chartex" xmlns:cx2="http://schemas.microsoft.com/office/drawing/2015/10/21/chartex" xmlns:cx3="http://schemas.microsoft.com/office/drawing/2016/5/9/chartex" xmlns:cx4="http://schemas.microsoft.com/office/drawing/2016/5/10/chartex" xmlns:cx5="http://schemas.microsoft.com/office/drawing/2016/5/11/chartex" xmlns:cx6="http://schemas.microsoft.com/office/drawing/2016/5/12/chartex" xmlns:cx7="http://schemas.microsoft.com/office/drawing/2016/5/13/chartex" xmlns:cx8="http://schemas.microsoft.com/office/drawing/2016/5/14/chartex" xmlns:mc="http://schemas.openxmlformats.org/markup-compatibility/2006" xmlns:aink="http://schemas.microsoft.com/office/drawing/2016/ink" xmlns:am3d="http://schemas.microsoft.com/office/drawing/2017/model3d" xmlns:o="urn:schemas-microsoft-com:office:office" xmlns:oel="http://schemas.microsoft.com/office/2019/extlst" xmlns:r="http://schemas.openxmlformats.org/officeDocument/2006/relationships" xmlns:m="http://schemas.openxmlformats.org/officeDocument/2006/math" xmlns:v="urn:schemas-microsoft-com:vml" xmlns:wp14="http://schemas.microsoft.com/office/word/2010/wordprocessingDrawing" xmlns:wp="http://schemas.openxmlformats.org/drawingml/2006/wordprocessingDrawing" xmlns:w10="urn:schemas-microsoft-com:office:word" xmlns:w="http://schemas.openxmlformats.org/wordprocessingml/2006/main" xmlns:w14="http://schemas.microsoft.com/office/word/2010/wordml" xmlns:w15="http://schemas.microsoft.com/office/word/2012/wordml" xmlns:w16cex="http://schemas.microsoft.com/office/word/2018/wordml/cex" xmlns:w16cid="http://schemas.microsoft.com/office/word/2016/wordml/cid" xmlns:w16="http://schemas.microsoft.com/office/word/2018/wordml" xmlns:w16sdtdh="http://schemas.microsoft.com/office/word/2020/wordml/sdtdatahash" xmlns:w16se="http://schemas.microsoft.com/office/word/2015/wordml/symex" xmlns:wpg="http://schemas.microsoft.com/office/word/2010/wordprocessingGroup" xmlns:wpi="http://schemas.microsoft.com/office/word/2010/wordprocessingInk" xmlns:wne="http://schemas.microsoft.com/office/word/2006/wordml" xmlns:wps="http://schemas.microsoft.com/office/word/2010/wordprocessingShape" mc:Ignorable="w14 w15 w16se w16cid w16 w16cex w16sdtdh wp14">
-  <w:docParts>
-    <w:docPart>
-      <w:docPartPr>
-        <w:name w:val="DefaultPlaceholder_-1854013440"/>
-        <w:category>
-          <w:name w:val="Allgemein"/>
-          <w:gallery w:val="placeholder"/>
-        </w:category>
-        <w:types>
-          <w:type w:val="bbPlcHdr"/>
-        </w:types>
-        <w:behaviors>
-          <w:behavior w:val="content"/>
-        </w:behaviors>
-        <w:guid w:val="{B746B8FA-E1DA-E245-8047-5FB61C043E96}"/>
-      </w:docPartPr>
-      <w:docPartBody>
-        <w:p>
-          <w:r>
-            <w:rPr>
-              <w:rStyle w:val="Platzhaltertext"/>
-            </w:rPr>
-            <w:t>Klicken oder tippen Sie hier, um Text einzugeben.</w:t>
-          </w:r>
-        </w:p>
-      </w:docPartBody>
-    </w:docPart>
-  </w:docParts>
-</w:glossaryDocument>
-</file>
-
-<file path=word/glossary/fontTable.xml><?xml version="1.0" encoding="utf-8"?>
-<w:fonts xmlns:mc="http://schemas.openxmlformats.org/markup-compatibility/2006" xmlns:r="http://schemas.openxmlformats.org/officeDocument/2006/relationships" xmlns:w="http://schemas.openxmlformats.org/wordprocessingml/2006/main" xmlns:w14="http://schemas.microsoft.com/office/word/2010/wordml" xmlns:w15="http://schemas.microsoft.com/office/word/2012/wordml" xmlns:w16cex="http://schemas.microsoft.com/office/word/2018/wordml/cex" xmlns:w16cid="http://schemas.microsoft.com/office/word/2016/wordml/cid" xmlns:w16="http://schemas.microsoft.com/office/word/2018/wordml" xmlns:w16sdtdh="http://schemas.microsoft.com/office/word/2020/wordml/sdtdatahash" xmlns:w16se="http://schemas.microsoft.com/office/word/2015/wordml/symex" mc:Ignorable="w14 w15 w16se w16cid w16 w16cex w16sdtdh">
-  <w:font w:name="Symbol">
-    <w:panose1 w:val="05050102010706020507"/>
-    <w:charset w:val="02"/>
-    <w:family w:val="decorative"/>
-    <w:pitch w:val="variable"/>
-    <w:sig w:usb0="00000000" w:usb1="10000000" w:usb2="00000000" w:usb3="00000000" w:csb0="80000000" w:csb1="00000000"/>
-  </w:font>
-  <w:font w:name="Times New Roman">
-    <w:panose1 w:val="02020603050405020304"/>
-    <w:charset w:val="00"/>
-    <w:family w:val="roman"/>
-    <w:pitch w:val="variable"/>
-    <w:sig w:usb0="E0002EFF" w:usb1="C000785B" w:usb2="00000009" w:usb3="00000000" w:csb0="000001FF" w:csb1="00000000"/>
-  </w:font>
-  <w:font w:name="Courier New">
-    <w:panose1 w:val="02070309020205020404"/>
-    <w:charset w:val="00"/>
-    <w:family w:val="modern"/>
-    <w:pitch w:val="fixed"/>
-    <w:sig w:usb0="E0002EFF" w:usb1="C0007843" w:usb2="00000009" w:usb3="00000000" w:csb0="000001FF" w:csb1="00000000"/>
-  </w:font>
-  <w:font w:name="Wingdings">
-    <w:panose1 w:val="05000000000000000000"/>
-    <w:charset w:val="4D"/>
-    <w:family w:val="decorative"/>
-    <w:pitch w:val="variable"/>
-    <w:sig w:usb0="00000003" w:usb1="00000000" w:usb2="00000000" w:usb3="00000000" w:csb0="80000001" w:csb1="00000000"/>
-  </w:font>
-  <w:font w:name="SimSun">
-    <w:altName w:val="宋体"/>
-    <w:panose1 w:val="02010600030101010101"/>
-    <w:charset w:val="86"/>
-    <w:family w:val="auto"/>
-    <w:pitch w:val="variable"/>
-    <w:sig w:usb0="00000203" w:usb1="288F0000" w:usb2="00000016" w:usb3="00000000" w:csb0="00040001" w:csb1="00000000"/>
-  </w:font>
-  <w:font w:name="Cambria">
-    <w:panose1 w:val="02040503050406030204"/>
-    <w:charset w:val="00"/>
-    <w:family w:val="roman"/>
-    <w:pitch w:val="variable"/>
-    <w:sig w:usb0="E00002FF" w:usb1="400004FF" w:usb2="00000000" w:usb3="00000000" w:csb0="0000019F" w:csb1="00000000"/>
-  </w:font>
-  <w:font w:name="Calibri">
-    <w:panose1 w:val="020F0502020204030204"/>
-    <w:charset w:val="00"/>
-    <w:family w:val="swiss"/>
-    <w:pitch w:val="variable"/>
-    <w:sig w:usb0="E0002AFF" w:usb1="C000247B" w:usb2="00000009" w:usb3="00000000" w:csb0="000001FF" w:csb1="00000000"/>
-  </w:font>
-  <w:font w:name="Cambria Math">
-    <w:panose1 w:val="02040503050406030204"/>
-    <w:charset w:val="00"/>
-    <w:family w:val="roman"/>
-    <w:pitch w:val="variable"/>
-    <w:sig w:usb0="E00002FF" w:usb1="420024FF" w:usb2="00000000" w:usb3="00000000" w:csb0="0000019F" w:csb1="00000000"/>
-  </w:font>
-  <w:font w:name="Aptos">
-    <w:panose1 w:val="020B0004020202020204"/>
-    <w:charset w:val="00"/>
-    <w:family w:val="swiss"/>
-    <w:pitch w:val="variable"/>
-    <w:sig w:usb0="20000287" w:usb1="00000003" w:usb2="00000000" w:usb3="00000000" w:csb0="0000019F" w:csb1="00000000"/>
-  </w:font>
-  <w:font w:name="DengXian">
-    <w:altName w:val="等线"/>
-    <w:panose1 w:val="02010600030101010101"/>
-    <w:charset w:val="86"/>
-    <w:family w:val="auto"/>
-    <w:pitch w:val="variable"/>
-    <w:sig w:usb0="A00002BF" w:usb1="38CF7CFA" w:usb2="00000016" w:usb3="00000000" w:csb0="0004000F" w:csb1="00000000"/>
-  </w:font>
-  <w:font w:name="DengXian Light">
-    <w:altName w:val="等线 Light"/>
-    <w:panose1 w:val="02010600030101010101"/>
-    <w:charset w:val="86"/>
-    <w:family w:val="auto"/>
-    <w:pitch w:val="variable"/>
-    <w:sig w:usb0="A00002BF" w:usb1="38CF7CFA" w:usb2="00000016" w:usb3="00000000" w:csb0="0004000F" w:csb1="00000000"/>
-  </w:font>
-  <w:font w:name="Aptos Display">
-    <w:panose1 w:val="020B0004020202020204"/>
-    <w:charset w:val="00"/>
-    <w:family w:val="roman"/>
-    <w:notTrueType/>
-    <w:pitch w:val="default"/>
-  </w:font>
-</w:fonts>
-</file>
-
-<file path=word/glossary/settings.xml><?xml version="1.0" encoding="utf-8"?>
-<w:settings xmlns:mc="http://schemas.openxmlformats.org/markup-compatibility/2006" xmlns:o="urn:schemas-microsoft-com:office:office" xmlns:r="http://schemas.openxmlformats.org/officeDocument/2006/relationships" xmlns:m="http://schemas.openxmlformats.org/officeDocument/2006/math" xmlns:v="urn:schemas-microsoft-com:vml" xmlns:w10="urn:schemas-microsoft-com:office:word" xmlns:w="http://schemas.openxmlformats.org/wordprocessingml/2006/main" xmlns:w14="http://schemas.microsoft.com/office/word/2010/wordml" xmlns:w15="http://schemas.microsoft.com/office/word/2012/wordml" xmlns:w16cex="http://schemas.microsoft.com/office/word/2018/wordml/cex" xmlns:w16cid="http://schemas.microsoft.com/office/word/2016/wordml/cid" xmlns:w16="http://schemas.microsoft.com/office/word/2018/wordml" xmlns:w16sdtdh="http://schemas.microsoft.com/office/word/2020/wordml/sdtdatahash" xmlns:w16se="http://schemas.microsoft.com/office/word/2015/wordml/symex" xmlns:sl="http://schemas.openxmlformats.org/schemaLibrary/2006/main" mc:Ignorable="w14 w15 w16se w16cid w16 w16cex w16sdtdh">
-  <w:view w:val="normal"/>
-  <w:defaultTabStop w:val="708"/>
-  <w:hyphenationZone w:val="425"/>
-  <w:characterSpacingControl w:val="doNotCompress"/>
-  <w:compat>
-    <w:useFELayout/>
-    <w:compatSetting w:name="compatibilityMode" w:uri="http://schemas.microsoft.com/office/word" w:val="15"/>
-    <w:compatSetting w:name="overrideTableStyleFontSizeAndJustification" w:uri="http://schemas.microsoft.com/office/word" w:val="1"/>
-    <w:compatSetting w:name="enableOpenTypeFeatures" w:uri="http://schemas.microsoft.com/office/word" w:val="1"/>
-    <w:compatSetting w:name="doNotFlipMirrorIndents" w:uri="http://schemas.microsoft.com/office/word" w:val="1"/>
-    <w:compatSetting w:name="differentiateMultirowTableHeaders" w:uri="http://schemas.microsoft.com/office/word" w:val="1"/>
-    <w:compatSetting w:name="useWord2013TrackBottomHyphenation" w:uri="http://schemas.microsoft.com/office/word" w:val="0"/>
-  </w:compat>
-  <w:rsids>
-    <w:rsidRoot w:val="00EB56A7"/>
-    <w:rsid w:val="00986E89"/>
-    <w:rsid w:val="00E41B83"/>
-    <w:rsid w:val="00EB56A7"/>
-  </w:rsids>
-  <m:mathPr>
-    <m:mathFont m:val="Cambria Math"/>
-    <m:brkBin m:val="before"/>
-    <m:brkBinSub m:val="--"/>
-    <m:smallFrac m:val="0"/>
-    <m:dispDef/>
-    <m:lMargin m:val="0"/>
-    <m:rMargin m:val="0"/>
-    <m:defJc m:val="centerGroup"/>
-    <m:wrapIndent m:val="1440"/>
-    <m:intLim m:val="subSup"/>
-    <m:naryLim m:val="undOvr"/>
-  </m:mathPr>
-  <w:themeFontLang w:val="de-DE" w:eastAsia="zh-CN"/>
-  <w:clrSchemeMapping w:bg1="light1" w:t1="dark1" w:bg2="light2" w:t2="dark2" w:accent1="accent1" w:accent2="accent2" w:accent3="accent3" w:accent4="accent4" w:accent5="accent5" w:accent6="accent6" w:hyperlink="hyperlink" w:followedHyperlink="followedHyperlink"/>
-  <w:decimalSymbol w:val=","/>
-  <w:listSeparator w:val=";"/>
-  <w15:chartTrackingRefBased/>
-</w:settings>
-</file>
-
-<file path=word/glossary/styles.xml><?xml version="1.0" encoding="utf-8"?>
-<w:styles xmlns:mc="http://schemas.openxmlformats.org/markup-compatibility/2006" xmlns:r="http://schemas.openxmlformats.org/officeDocument/2006/relationships" xmlns:w="http://schemas.openxmlformats.org/wordprocessingml/2006/main" xmlns:w14="http://schemas.microsoft.com/office/word/2010/wordml" xmlns:w15="http://schemas.microsoft.com/office/word/2012/wordml" xmlns:w16cex="http://schemas.microsoft.com/office/word/2018/wordml/cex" xmlns:w16cid="http://schemas.microsoft.com/office/word/2016/wordml/cid" xmlns:w16="http://schemas.microsoft.com/office/word/2018/wordml" xmlns:w16sdtdh="http://schemas.microsoft.com/office/word/2020/wordml/sdtdatahash" xmlns:w16se="http://schemas.microsoft.com/office/word/2015/wordml/symex" mc:Ignorable="w14 w15 w16se w16cid w16 w16cex w16sdtdh">
-  <w:docDefaults>
-    <w:rPrDefault>
-      <w:rPr>
-        <w:rFonts w:asciiTheme="minorHAnsi" w:eastAsiaTheme="minorEastAsia" w:hAnsiTheme="minorHAnsi" w:cstheme="minorBidi"/>
-        <w:kern w:val="2"/>
-        <w:sz w:val="24"/>
-        <w:szCs w:val="24"/>
-        <w:lang w:val="de-DE" w:eastAsia="zh-CN" w:bidi="ar-SA"/>
-        <w14:ligatures w14:val="standardContextual"/>
-      </w:rPr>
-    </w:rPrDefault>
-    <w:pPrDefault>
-      <w:pPr>
-        <w:spacing w:after="160" w:line="278" w:lineRule="auto"/>
-      </w:pPr>
-    </w:pPrDefault>
-  </w:docDefaults>
-  <w:latentStyles w:defLockedState="0" w:defUIPriority="99" w:defSemiHidden="0" w:defUnhideWhenUsed="0" w:defQFormat="0" w:count="376">
-    <w:lsdException w:name="Normal" w:uiPriority="0" w:qFormat="1"/>
-    <w:lsdException w:name="heading 1" w:uiPriority="9" w:qFormat="1"/>
-    <w:lsdException w:name="heading 2" w:semiHidden="1" w:uiPriority="9" w:unhideWhenUsed="1" w:qFormat="1"/>
-    <w:lsdException w:name="heading 3" w:semiHidden="1" w:uiPriority="9" w:unhideWhenUsed="1" w:qFormat="1"/>
-    <w:lsdException w:name="heading 4" w:semiHidden="1" w:uiPriority="9" w:unhideWhenUsed="1" w:qFormat="1"/>
-    <w:lsdException w:name="heading 5" w:semiHidden="1" w:uiPriority="9" w:unhideWhenUsed="1" w:qFormat="1"/>
-    <w:lsdException w:name="heading 6" w:semiHidden="1" w:uiPriority="9" w:unhideWhenUsed="1" w:qFormat="1"/>
-    <w:lsdException w:name="heading 7" w:semiHidden="1" w:uiPriority="9" w:unhideWhenUsed="1" w:qFormat="1"/>
-    <w:lsdException w:name="heading 8" w:semiHidden="1" w:uiPriority="9" w:unhideWhenUsed="1" w:qFormat="1"/>
-    <w:lsdException w:name="heading 9" w:semiHidden="1" w:uiPriority="9" w:unhideWhenUsed="1" w:qFormat="1"/>
-    <w:lsdException w:name="index 1" w:semiHidden="1" w:unhideWhenUsed="1"/>
-    <w:lsdException w:name="index 2" w:semiHidden="1" w:unhideWhenUsed="1"/>
-    <w:lsdException w:name="index 3" w:semiHidden="1" w:unhideWhenUsed="1"/>
-    <w:lsdException w:name="index 4" w:semiHidden="1" w:unhideWhenUsed="1"/>
-    <w:lsdException w:name="index 5" w:semiHidden="1" w:unhideWhenUsed="1"/>
-    <w:lsdException w:name="index 6" w:semiHidden="1" w:unhideWhenUsed="1"/>
-    <w:lsdException w:name="index 7" w:semiHidden="1" w:unhideWhenUsed="1"/>
-    <w:lsdException w:name="index 8" w:semiHidden="1" w:unhideWhenUsed="1"/>
-    <w:lsdException w:name="index 9" w:semiHidden="1" w:unhideWhenUsed="1"/>
-    <w:lsdException w:name="toc 1" w:semiHidden="1" w:uiPriority="39" w:unhideWhenUsed="1"/>
-    <w:lsdException w:name="toc 2" w:semiHidden="1" w:uiPriority="39" w:unhideWhenUsed="1"/>
-    <w:lsdException w:name="toc 3" w:semiHidden="1" w:uiPriority="39" w:unhideWhenUsed="1"/>
-    <w:lsdException w:name="toc 4" w:semiHidden="1" w:uiPriority="39" w:unhideWhenUsed="1"/>
-    <w:lsdException w:name="toc 5" w:semiHidden="1" w:uiPriority="39" w:unhideWhenUsed="1"/>
-    <w:lsdException w:name="toc 6" w:semiHidden="1" w:uiPriority="39" w:unhideWhenUsed="1"/>
-    <w:lsdException w:name="toc 7" w:semiHidden="1" w:uiPriority="39" w:unhideWhenUsed="1"/>
-    <w:lsdException w:name="toc 8" w:semiHidden="1" w:uiPriority="39" w:unhideWhenUsed="1"/>
-    <w:lsdException w:name="toc 9" w:semiHidden="1" w:uiPriority="39" w:unhideWhenUsed="1"/>
-    <w:lsdException w:name="Normal Indent" w:semiHidden="1" w:unhideWhenUsed="1"/>
-    <w:lsdException w:name="footnote text" w:semiHidden="1" w:unhideWhenUsed="1"/>
-    <w:lsdException w:name="annotation text" w:semiHidden="1" w:unhideWhenUsed="1"/>
-    <w:lsdException w:name="header" w:semiHidden="1" w:unhideWhenUsed="1"/>
-    <w:lsdException w:name="footer" w:semiHidden="1" w:unhideWhenUsed="1"/>
-    <w:lsdException w:name="index heading" w:semiHidden="1" w:unhideWhenUsed="1"/>
-    <w:lsdException w:name="caption" w:semiHidden="1" w:uiPriority="35" w:unhideWhenUsed="1" w:qFormat="1"/>
-    <w:lsdException w:name="table of figures" w:semiHidden="1" w:unhideWhenUsed="1"/>
-    <w:lsdException w:name="envelope address" w:semiHidden="1" w:unhideWhenUsed="1"/>
-    <w:lsdException w:name="envelope return" w:semiHidden="1" w:unhideWhenUsed="1"/>
-    <w:lsdException w:name="footnote reference" w:semiHidden="1" w:unhideWhenUsed="1"/>
-    <w:lsdException w:name="annotation reference" w:semiHidden="1" w:unhideWhenUsed="1"/>
-    <w:lsdException w:name="line number" w:semiHidden="1" w:unhideWhenUsed="1"/>
-    <w:lsdException w:name="page number" w:semiHidden="1" w:unhideWhenUsed="1"/>
-    <w:lsdException w:name="endnote reference" w:semiHidden="1" w:unhideWhenUsed="1"/>
-    <w:lsdException w:name="endnote text" w:semiHidden="1" w:unhideWhenUsed="1"/>
-    <w:lsdException w:name="table of authorities" w:semiHidden="1" w:unhideWhenUsed="1"/>
-    <w:lsdException w:name="macro" w:semiHidden="1" w:unhideWhenUsed="1"/>
-    <w:lsdException w:name="toa heading" w:semiHidden="1" w:unhideWhenUsed="1"/>
-    <w:lsdException w:name="List" w:semiHidden="1" w:unhideWhenUsed="1"/>
-    <w:lsdException w:name="List Bullet" w:semiHidden="1" w:unhideWhenUsed="1"/>
-    <w:lsdException w:name="List Number" w:semiHidden="1" w:unhideWhenUsed="1"/>
-    <w:lsdException w:name="List 2" w:semiHidden="1" w:unhideWhenUsed="1"/>
-    <w:lsdException w:name="List 3" w:semiHidden="1" w:unhideWhenUsed="1"/>
-    <w:lsdException w:name="List 4" w:semiHidden="1" w:unhideWhenUsed="1"/>
-    <w:lsdException w:name="List 5" w:semiHidden="1" w:unhideWhenUsed="1"/>
-    <w:lsdException w:name="List Bullet 2" w:semiHidden="1" w:unhideWhenUsed="1"/>
-    <w:lsdException w:name="List Bullet 3" w:semiHidden="1" w:unhideWhenUsed="1"/>
-    <w:lsdException w:name="List Bullet 4" w:semiHidden="1" w:unhideWhenUsed="1"/>
-    <w:lsdException w:name="List Bullet 5" w:semiHidden="1" w:unhideWhenUsed="1"/>
-    <w:lsdException w:name="List Number 2" w:semiHidden="1" w:unhideWhenUsed="1"/>
-    <w:lsdException w:name="List Number 3" w:semiHidden="1" w:unhideWhenUsed="1"/>
-    <w:lsdException w:name="List Number 4" w:semiHidden="1" w:unhideWhenUsed="1"/>
-    <w:lsdException w:name="List Number 5" w:semiHidden="1" w:unhideWhenUsed="1"/>
-    <w:lsdException w:name="Title" w:uiPriority="10" w:qFormat="1"/>
-    <w:lsdException w:name="Closing" w:semiHidden="1" w:unhideWhenUsed="1"/>
-    <w:lsdException w:name="Signature" w:semiHidden="1" w:unhideWhenUsed="1"/>
-    <w:lsdException w:name="Default Paragraph Font" w:semiHidden="1" w:uiPriority="1" w:unhideWhenUsed="1"/>
-    <w:lsdException w:name="Body Text" w:semiHidden="1" w:unhideWhenUsed="1"/>
-    <w:lsdException w:name="Body Text Indent" w:semiHidden="1" w:unhideWhenUsed="1"/>
-    <w:lsdException w:name="List Continue" w:semiHidden="1" w:unhideWhenUsed="1"/>
-    <w:lsdException w:name="List Continue 2" w:semiHidden="1" w:unhideWhenUsed="1"/>
-    <w:lsdException w:name="List Continue 3" w:semiHidden="1" w:unhideWhenUsed="1"/>
-    <w:lsdException w:name="List Continue 4" w:semiHidden="1" w:unhideWhenUsed="1"/>
-    <w:lsdException w:name="List Continue 5" w:semiHidden="1" w:unhideWhenUsed="1"/>
-    <w:lsdException w:name="Message Header" w:semiHidden="1" w:unhideWhenUsed="1"/>
-    <w:lsdException w:name="Subtitle" w:uiPriority="11" w:qFormat="1"/>
-    <w:lsdException w:name="Salutation" w:semiHidden="1" w:unhideWhenUsed="1"/>
-    <w:lsdException w:name="Date" w:semiHidden="1" w:unhideWhenUsed="1"/>
-    <w:lsdException w:name="Body Text First Indent" w:semiHidden="1" w:unhideWhenUsed="1"/>
-    <w:lsdException w:name="Body Text First Indent 2" w:semiHidden="1" w:unhideWhenUsed="1"/>
-    <w:lsdException w:name="Note Heading" w:semiHidden="1" w:unhideWhenUsed="1"/>
-    <w:lsdException w:name="Body Text 2" w:semiHidden="1" w:unhideWhenUsed="1"/>
-    <w:lsdException w:name="Body Text 3" w:semiHidden="1" w:unhideWhenUsed="1"/>
-    <w:lsdException w:name="Body Text Indent 2" w:semiHidden="1" w:unhideWhenUsed="1"/>
-    <w:lsdException w:name="Body Text Indent 3" w:semiHidden="1" w:unhideWhenUsed="1"/>
-    <w:lsdException w:name="Block Text" w:semiHidden="1" w:unhideWhenUsed="1"/>
-    <w:lsdException w:name="Hyperlink" w:semiHidden="1" w:unhideWhenUsed="1"/>
-    <w:lsdException w:name="FollowedHyperlink" w:semiHidden="1" w:unhideWhenUsed="1"/>
-    <w:lsdException w:name="Strong" w:uiPriority="22" w:qFormat="1"/>
-    <w:lsdException w:name="Emphasis" w:uiPriority="20" w:qFormat="1"/>
-    <w:lsdException w:name="Document Map" w:semiHidden="1" w:unhideWhenUsed="1"/>
-    <w:lsdException w:name="Plain Text" w:semiHidden="1" w:unhideWhenUsed="1"/>
-    <w:lsdException w:name="E-mail Signature" w:semiHidden="1" w:unhideWhenUsed="1"/>
-    <w:lsdException w:name="HTML Top of Form" w:semiHidden="1" w:unhideWhenUsed="1"/>
-    <w:lsdException w:name="HTML Bottom of Form" w:semiHidden="1" w:unhideWhenUsed="1"/>
-    <w:lsdException w:name="Normal (Web)" w:semiHidden="1" w:unhideWhenUsed="1"/>
-    <w:lsdException w:name="HTML Acronym" w:semiHidden="1" w:unhideWhenUsed="1"/>
-    <w:lsdException w:name="HTML Address" w:semiHidden="1" w:unhideWhenUsed="1"/>
-    <w:lsdException w:name="HTML Cite" w:semiHidden="1" w:unhideWhenUsed="1"/>
-    <w:lsdException w:name="HTML Code" w:semiHidden="1" w:unhideWhenUsed="1"/>
-    <w:lsdException w:name="HTML Definition" w:semiHidden="1" w:unhideWhenUsed="1"/>
-    <w:lsdException w:name="HTML Keyboard" w:semiHidden="1" w:unhideWhenUsed="1"/>
-    <w:lsdException w:name="HTML Preformatted" w:semiHidden="1" w:unhideWhenUsed="1"/>
-    <w:lsdException w:name="HTML Sample" w:semiHidden="1" w:unhideWhenUsed="1"/>
-    <w:lsdException w:name="HTML Typewriter" w:semiHidden="1" w:unhideWhenUsed="1"/>
-    <w:lsdException w:name="HTML Variable" w:semiHidden="1" w:unhideWhenUsed="1"/>
-    <w:lsdException w:name="Normal Table" w:semiHidden="1" w:unhideWhenUsed="1"/>
-    <w:lsdException w:name="annotation subject" w:semiHidden="1" w:unhideWhenUsed="1"/>
-    <w:lsdException w:name="No List" w:semiHidden="1" w:unhideWhenUsed="1"/>
-    <w:lsdException w:name="Outline List 1" w:semiHidden="1" w:unhideWhenUsed="1"/>
-    <w:lsdException w:name="Outline List 2" w:semiHidden="1" w:unhideWhenUsed="1"/>
-    <w:lsdException w:name="Outline List 3" w:semiHidden="1" w:unhideWhenUsed="1"/>
-    <w:lsdException w:name="Table Simple 1" w:semiHidden="1" w:unhideWhenUsed="1"/>
-    <w:lsdException w:name="Table Simple 2" w:semiHidden="1" w:unhideWhenUsed="1"/>
-    <w:lsdException w:name="Table Simple 3" w:semiHidden="1" w:unhideWhenUsed="1"/>
-    <w:lsdException w:name="Table Classic 1" w:semiHidden="1" w:unhideWhenUsed="1"/>
-    <w:lsdException w:name="Table Classic 2" w:semiHidden="1" w:unhideWhenUsed="1"/>
-    <w:lsdException w:name="Table Classic 3" w:semiHidden="1" w:unhideWhenUsed="1"/>
-    <w:lsdException w:name="Table Classic 4" w:semiHidden="1" w:unhideWhenUsed="1"/>
-    <w:lsdException w:name="Table Colorful 1" w:semiHidden="1" w:unhideWhenUsed="1"/>
-    <w:lsdException w:name="Table Colorful 2" w:semiHidden="1" w:unhideWhenUsed="1"/>
-    <w:lsdException w:name="Table Colorful 3" w:semiHidden="1" w:unhideWhenUsed="1"/>
-    <w:lsdException w:name="Table Columns 1" w:semiHidden="1" w:unhideWhenUsed="1"/>
-    <w:lsdException w:name="Table Columns 2" w:semiHidden="1" w:unhideWhenUsed="1"/>
-    <w:lsdException w:name="Table Columns 3" w:semiHidden="1" w:unhideWhenUsed="1"/>
-    <w:lsdException w:name="Table Columns 4" w:semiHidden="1" w:unhideWhenUsed="1"/>
-    <w:lsdException w:name="Table Columns 5" w:semiHidden="1" w:unhideWhenUsed="1"/>
-    <w:lsdException w:name="Table Grid 1" w:semiHidden="1" w:unhideWhenUsed="1"/>
-    <w:lsdException w:name="Table Grid 2" w:semiHidden="1" w:unhideWhenUsed="1"/>
-    <w:lsdException w:name="Table Grid 3" w:semiHidden="1" w:unhideWhenUsed="1"/>
-    <w:lsdException w:name="Table Grid 4" w:semiHidden="1" w:unhideWhenUsed="1"/>
-    <w:lsdException w:name="Table Grid 5" w:semiHidden="1" w:unhideWhenUsed="1"/>
-    <w:lsdException w:name="Table Grid 6" w:semiHidden="1" w:unhideWhenUsed="1"/>
-    <w:lsdException w:name="Table Grid 7" w:semiHidden="1" w:unhideWhenUsed="1"/>
-    <w:lsdException w:name="Table Grid 8" w:semiHidden="1" w:unhideWhenUsed="1"/>
-    <w:lsdException w:name="Table List 1" w:semiHidden="1" w:unhideWhenUsed="1"/>
-    <w:lsdException w:name="Table List 2" w:semiHidden="1" w:unhideWhenUsed="1"/>
-    <w:lsdException w:name="Table List 3" w:semiHidden="1" w:unhideWhenUsed="1"/>
-    <w:lsdException w:name="Table List 4" w:semiHidden="1" w:unhideWhenUsed="1"/>
-    <w:lsdException w:name="Table List 5" w:semiHidden="1" w:unhideWhenUsed="1"/>
-    <w:lsdException w:name="Table List 6" w:semiHidden="1" w:unhideWhenUsed="1"/>
-    <w:lsdException w:name="Table List 7" w:semiHidden="1" w:unhideWhenUsed="1"/>
-    <w:lsdException w:name="Table List 8" w:semiHidden="1" w:unhideWhenUsed="1"/>
-    <w:lsdException w:name="Table 3D effects 1" w:semiHidden="1" w:unhideWhenUsed="1"/>
-    <w:lsdException w:name="Table 3D effects 2" w:semiHidden="1" w:unhideWhenUsed="1"/>
-    <w:lsdException w:name="Table 3D effects 3" w:semiHidden="1" w:unhideWhenUsed="1"/>
-    <w:lsdException w:name="Table Contemporary" w:semiHidden="1" w:unhideWhenUsed="1"/>
-    <w:lsdException w:name="Table Elegant" w:semiHidden="1" w:unhideWhenUsed="1"/>
-    <w:lsdException w:name="Table Professional" w:semiHidden="1" w:unhideWhenUsed="1"/>
-    <w:lsdException w:name="Table Subtle 1" w:semiHidden="1" w:unhideWhenUsed="1"/>
-    <w:lsdException w:name="Table Subtle 2" w:semiHidden="1" w:unhideWhenUsed="1"/>
-    <w:lsdException w:name="Table Web 1" w:semiHidden="1" w:unhideWhenUsed="1"/>
-    <w:lsdException w:name="Table Web 2" w:semiHidden="1" w:unhideWhenUsed="1"/>
-    <w:lsdException w:name="Table Web 3" w:semiHidden="1" w:unhideWhenUsed="1"/>
-    <w:lsdException w:name="Balloon Text" w:semiHidden="1" w:unhideWhenUsed="1"/>
-    <w:lsdException w:name="Table Grid" w:uiPriority="39"/>
-    <w:lsdException w:name="Table Theme" w:semiHidden="1" w:unhideWhenUsed="1"/>
-    <w:lsdException w:name="Placeholder Text" w:semiHidden="1"/>
-    <w:lsdException w:name="No Spacing" w:uiPriority="1" w:qFormat="1"/>
-    <w:lsdException w:name="Light Shading" w:uiPriority="60"/>
-    <w:lsdException w:name="Light List" w:uiPriority="61"/>
-    <w:lsdException w:name="Light Grid" w:uiPriority="62"/>
-    <w:lsdException w:name="Medium Shading 1" w:uiPriority="63"/>
-    <w:lsdException w:name="Medium Shading 2" w:uiPriority="64"/>
-    <w:lsdException w:name="Medium List 1" w:uiPriority="65"/>
-    <w:lsdException w:name="Medium List 2" w:uiPriority="66"/>
-    <w:lsdException w:name="Medium Grid 1" w:uiPriority="67"/>
-    <w:lsdException w:name="Medium Grid 2" w:uiPriority="68"/>
-    <w:lsdException w:name="Medium Grid 3" w:uiPriority="69"/>
-    <w:lsdException w:name="Dark List" w:uiPriority="70"/>
-    <w:lsdException w:name="Colorful Shading" w:uiPriority="71"/>
-    <w:lsdException w:name="Colorful List" w:uiPriority="72"/>
-    <w:lsdException w:name="Colorful Grid" w:uiPriority="73"/>
-    <w:lsdException w:name="Light Shading Accent 1" w:uiPriority="60"/>
-    <w:lsdException w:name="Light List Accent 1" w:uiPriority="61"/>
-    <w:lsdException w:name="Light Grid Accent 1" w:uiPriority="62"/>
-    <w:lsdException w:name="Medium Shading 1 Accent 1" w:uiPriority="63"/>
-    <w:lsdException w:name="Medium Shading 2 Accent 1" w:uiPriority="64"/>
-    <w:lsdException w:name="Medium List 1 Accent 1" w:uiPriority="65"/>
-    <w:lsdException w:name="Revision" w:semiHidden="1"/>
-    <w:lsdException w:name="List Paragraph" w:uiPriority="34" w:qFormat="1"/>
-    <w:lsdException w:name="Quote" w:uiPriority="29" w:qFormat="1"/>
-    <w:lsdException w:name="Intense Quote" w:uiPriority="30" w:qFormat="1"/>
-    <w:lsdException w:name="Medium List 2 Accent 1" w:uiPriority="66"/>
-    <w:lsdException w:name="Medium Grid 1 Accent 1" w:uiPriority="67"/>
-    <w:lsdException w:name="Medium Grid 2 Accent 1" w:uiPriority="68"/>
-    <w:lsdException w:name="Medium Grid 3 Accent 1" w:uiPriority="69"/>
-    <w:lsdException w:name="Dark List Accent 1" w:uiPriority="70"/>
-    <w:lsdException w:name="Colorful Shading Accent 1" w:uiPriority="71"/>
-    <w:lsdException w:name="Colorful List Accent 1" w:uiPriority="72"/>
-    <w:lsdException w:name="Colorful Grid Accent 1" w:uiPriority="73"/>
-    <w:lsdException w:name="Light Shading Accent 2" w:uiPriority="60"/>
-    <w:lsdException w:name="Light List Accent 2" w:uiPriority="61"/>
-    <w:lsdException w:name="Light Grid Accent 2" w:uiPriority="62"/>
-    <w:lsdException w:name="Medium Shading 1 Accent 2" w:uiPriority="63"/>
-    <w:lsdException w:name="Medium Shading 2 Accent 2" w:uiPriority="64"/>
-    <w:lsdException w:name="Medium List 1 Accent 2" w:uiPriority="65"/>
-    <w:lsdException w:name="Medium List 2 Accent 2" w:uiPriority="66"/>
-    <w:lsdException w:name="Medium Grid 1 Accent 2" w:uiPriority="67"/>
-    <w:lsdException w:name="Medium Grid 2 Accent 2" w:uiPriority="68"/>
-    <w:lsdException w:name="Medium Grid 3 Accent 2" w:uiPriority="69"/>
-    <w:lsdException w:name="Dark List Accent 2" w:uiPriority="70"/>
-    <w:lsdException w:name="Colorful Shading Accent 2" w:uiPriority="71"/>
-    <w:lsdException w:name="Colorful List Accent 2" w:uiPriority="72"/>
-    <w:lsdException w:name="Colorful Grid Accent 2" w:uiPriority="73"/>
-    <w:lsdException w:name="Light Shading Accent 3" w:uiPriority="60"/>
-    <w:lsdException w:name="Light List Accent 3" w:uiPriority="61"/>
-    <w:lsdException w:name="Light Grid Accent 3" w:uiPriority="62"/>
-    <w:lsdException w:name="Medium Shading 1 Accent 3" w:uiPriority="63"/>
-    <w:lsdException w:name="Medium Shading 2 Accent 3" w:uiPriority="64"/>
-    <w:lsdException w:name="Medium List 1 Accent 3" w:uiPriority="65"/>
-    <w:lsdException w:name="Medium List 2 Accent 3" w:uiPriority="66"/>
-    <w:lsdException w:name="Medium Grid 1 Accent 3" w:uiPriority="67"/>
-    <w:lsdException w:name="Medium Grid 2 Accent 3" w:uiPriority="68"/>
-    <w:lsdException w:name="Medium Grid 3 Accent 3" w:uiPriority="69"/>
-    <w:lsdException w:name="Dark List Accent 3" w:uiPriority="70"/>
-    <w:lsdException w:name="Colorful Shading Accent 3" w:uiPriority="71"/>
-    <w:lsdException w:name="Colorful List Accent 3" w:uiPriority="72"/>
-    <w:lsdException w:name="Colorful Grid Accent 3" w:uiPriority="73"/>
-    <w:lsdException w:name="Light Shading Accent 4" w:uiPriority="60"/>
-    <w:lsdException w:name="Light List Accent 4" w:uiPriority="61"/>
-    <w:lsdException w:name="Light Grid Accent 4" w:uiPriority="62"/>
-    <w:lsdException w:name="Medium Shading 1 Accent 4" w:uiPriority="63"/>
-    <w:lsdException w:name="Medium Shading 2 Accent 4" w:uiPriority="64"/>
-    <w:lsdException w:name="Medium List 1 Accent 4" w:uiPriority="65"/>
-    <w:lsdException w:name="Medium List 2 Accent 4" w:uiPriority="66"/>
-    <w:lsdException w:name="Medium Grid 1 Accent 4" w:uiPriority="67"/>
-    <w:lsdException w:name="Medium Grid 2 Accent 4" w:uiPriority="68"/>
-    <w:lsdException w:name="Medium Grid 3 Accent 4" w:uiPriority="69"/>
-    <w:lsdException w:name="Dark List Accent 4" w:uiPriority="70"/>
-    <w:lsdException w:name="Colorful Shading Accent 4" w:uiPriority="71"/>
-    <w:lsdException w:name="Colorful List Accent 4" w:uiPriority="72"/>
-    <w:lsdException w:name="Colorful Grid Accent 4" w:uiPriority="73"/>
-    <w:lsdException w:name="Light Shading Accent 5" w:uiPriority="60"/>
-    <w:lsdException w:name="Light List Accent 5" w:uiPriority="61"/>
-    <w:lsdException w:name="Light Grid Accent 5" w:uiPriority="62"/>
-    <w:lsdException w:name="Medium Shading 1 Accent 5" w:uiPriority="63"/>
-    <w:lsdException w:name="Medium Shading 2 Accent 5" w:uiPriority="64"/>
-    <w:lsdException w:name="Medium List 1 Accent 5" w:uiPriority="65"/>
-    <w:lsdException w:name="Medium List 2 Accent 5" w:uiPriority="66"/>
-    <w:lsdException w:name="Medium Grid 1 Accent 5" w:uiPriority="67"/>
-    <w:lsdException w:name="Medium Grid 2 Accent 5" w:uiPriority="68"/>
-    <w:lsdException w:name="Medium Grid 3 Accent 5" w:uiPriority="69"/>
-    <w:lsdException w:name="Dark List Accent 5" w:uiPriority="70"/>
-    <w:lsdException w:name="Colorful Shading Accent 5" w:uiPriority="71"/>
-    <w:lsdException w:name="Colorful List Accent 5" w:uiPriority="72"/>
-    <w:lsdException w:name="Colorful Grid Accent 5" w:uiPriority="73"/>
-    <w:lsdException w:name="Light Shading Accent 6" w:uiPriority="60"/>
-    <w:lsdException w:name="Light List Accent 6" w:uiPriority="61"/>
-    <w:lsdException w:name="Light Grid Accent 6" w:uiPriority="62"/>
-    <w:lsdException w:name="Medium Shading 1 Accent 6" w:uiPriority="63"/>
-    <w:lsdException w:name="Medium Shading 2 Accent 6" w:uiPriority="64"/>
-    <w:lsdException w:name="Medium List 1 Accent 6" w:uiPriority="65"/>
-    <w:lsdException w:name="Medium List 2 Accent 6" w:uiPriority="66"/>
-    <w:lsdException w:name="Medium Grid 1 Accent 6" w:uiPriority="67"/>
-    <w:lsdException w:name="Medium Grid 2 Accent 6" w:uiPriority="68"/>
-    <w:lsdException w:name="Medium Grid 3 Accent 6" w:uiPriority="69"/>
-    <w:lsdException w:name="Dark List Accent 6" w:uiPriority="70"/>
-    <w:lsdException w:name="Colorful Shading Accent 6" w:uiPriority="71"/>
-    <w:lsdException w:name="Colorful List Accent 6" w:uiPriority="72"/>
-    <w:lsdException w:name="Colorful Grid Accent 6" w:uiPriority="73"/>
-    <w:lsdException w:name="Subtle Emphasis" w:uiPriority="19" w:qFormat="1"/>
-    <w:lsdException w:name="Intense Emphasis" w:uiPriority="21" w:qFormat="1"/>
-    <w:lsdException w:name="Subtle Reference" w:uiPriority="31" w:qFormat="1"/>
-    <w:lsdException w:name="Intense Reference" w:uiPriority="32" w:qFormat="1"/>
-    <w:lsdException w:name="Book Title" w:uiPriority="33" w:qFormat="1"/>
-    <w:lsdException w:name="Bibliography" w:semiHidden="1" w:uiPriority="37" w:unhideWhenUsed="1"/>
-    <w:lsdException w:name="TOC Heading" w:semiHidden="1" w:uiPriority="39" w:unhideWhenUsed="1" w:qFormat="1"/>
-    <w:lsdException w:name="Plain Table 1" w:uiPriority="41"/>
-    <w:lsdException w:name="Plain Table 2" w:uiPriority="42"/>
-    <w:lsdException w:name="Plain Table 3" w:uiPriority="43"/>
-    <w:lsdException w:name="Plain Table 4" w:uiPriority="44"/>
-    <w:lsdException w:name="Plain Table 5" w:uiPriority="45"/>
-    <w:lsdException w:name="Grid Table Light" w:uiPriority="40"/>
-    <w:lsdException w:name="Grid Table 1 Light" w:uiPriority="46"/>
-    <w:lsdException w:name="Grid Table 2" w:uiPriority="47"/>
-    <w:lsdException w:name="Grid Table 3" w:uiPriority="48"/>
-    <w:lsdException w:name="Grid Table 4" w:uiPriority="49"/>
-    <w:lsdException w:name="Grid Table 5 Dark" w:uiPriority="50"/>
-    <w:lsdException w:name="Grid Table 6 Colorful" w:uiPriority="51"/>
-    <w:lsdException w:name="Grid Table 7 Colorful" w:uiPriority="52"/>
-    <w:lsdException w:name="Grid Table 1 Light Accent 1" w:uiPriority="46"/>
-    <w:lsdException w:name="Grid Table 2 Accent 1" w:uiPriority="47"/>
-    <w:lsdException w:name="Grid Table 3 Accent 1" w:uiPriority="48"/>
-    <w:lsdException w:name="Grid Table 4 Accent 1" w:uiPriority="49"/>
-    <w:lsdException w:name="Grid Table 5 Dark Accent 1" w:uiPriority="50"/>
-    <w:lsdException w:name="Grid Table 6 Colorful Accent 1" w:uiPriority="51"/>
-    <w:lsdException w:name="Grid Table 7 Colorful Accent 1" w:uiPriority="52"/>
-    <w:lsdException w:name="Grid Table 1 Light Accent 2" w:uiPriority="46"/>
-    <w:lsdException w:name="Grid Table 2 Accent 2" w:uiPriority="47"/>
-    <w:lsdException w:name="Grid Table 3 Accent 2" w:uiPriority="48"/>
-    <w:lsdException w:name="Grid Table 4 Accent 2" w:uiPriority="49"/>
-    <w:lsdException w:name="Grid Table 5 Dark Accent 2" w:uiPriority="50"/>
-    <w:lsdException w:name="Grid Table 6 Colorful Accent 2" w:uiPriority="51"/>
-    <w:lsdException w:name="Grid Table 7 Colorful Accent 2" w:uiPriority="52"/>
-    <w:lsdException w:name="Grid Table 1 Light Accent 3" w:uiPriority="46"/>
-    <w:lsdException w:name="Grid Table 2 Accent 3" w:uiPriority="47"/>
-    <w:lsdException w:name="Grid Table 3 Accent 3" w:uiPriority="48"/>
-    <w:lsdException w:name="Grid Table 4 Accent 3" w:uiPriority="49"/>
-    <w:lsdException w:name="Grid Table 5 Dark Accent 3" w:uiPriority="50"/>
-    <w:lsdException w:name="Grid Table 6 Colorful Accent 3" w:uiPriority="51"/>
-    <w:lsdException w:name="Grid Table 7 Colorful Accent 3" w:uiPriority="52"/>
-    <w:lsdException w:name="Grid Table 1 Light Accent 4" w:uiPriority="46"/>
-    <w:lsdException w:name="Grid Table 2 Accent 4" w:uiPriority="47"/>
-    <w:lsdException w:name="Grid Table 3 Accent 4" w:uiPriority="48"/>
-    <w:lsdException w:name="Grid Table 4 Accent 4" w:uiPriority="49"/>
-    <w:lsdException w:name="Grid Table 5 Dark Accent 4" w:uiPriority="50"/>
-    <w:lsdException w:name="Grid Table 6 Colorful Accent 4" w:uiPriority="51"/>
-    <w:lsdException w:name="Grid Table 7 Colorful Accent 4" w:uiPriority="52"/>
-    <w:lsdException w:name="Grid Table 1 Light Accent 5" w:uiPriority="46"/>
-    <w:lsdException w:name="Grid Table 2 Accent 5" w:uiPriority="47"/>
-    <w:lsdException w:name="Grid Table 3 Accent 5" w:uiPriority="48"/>
-    <w:lsdException w:name="Grid Table 4 Accent 5" w:uiPriority="49"/>
-    <w:lsdException w:name="Grid Table 5 Dark Accent 5" w:uiPriority="50"/>
-    <w:lsdException w:name="Grid Table 6 Colorful Accent 5" w:uiPriority="51"/>
-    <w:lsdException w:name="Grid Table 7 Colorful Accent 5" w:uiPriority="52"/>
-    <w:lsdException w:name="Grid Table 1 Light Accent 6" w:uiPriority="46"/>
-    <w:lsdException w:name="Grid Table 2 Accent 6" w:uiPriority="47"/>
-    <w:lsdException w:name="Grid Table 3 Accent 6" w:uiPriority="48"/>
-    <w:lsdException w:name="Grid Table 4 Accent 6" w:uiPriority="49"/>
-    <w:lsdException w:name="Grid Table 5 Dark Accent 6" w:uiPriority="50"/>
-    <w:lsdException w:name="Grid Table 6 Colorful Accent 6" w:uiPriority="51"/>
-    <w:lsdException w:name="Grid Table 7 Colorful Accent 6" w:uiPriority="52"/>
-    <w:lsdException w:name="List Table 1 Light" w:uiPriority="46"/>
-    <w:lsdException w:name="List Table 2" w:uiPriority="47"/>
-    <w:lsdException w:name="List Table 3" w:uiPriority="48"/>
-    <w:lsdException w:name="List Table 4" w:uiPriority="49"/>
-    <w:lsdException w:name="List Table 5 Dark" w:uiPriority="50"/>
-    <w:lsdException w:name="List Table 6 Colorful" w:uiPriority="51"/>
-    <w:lsdException w:name="List Table 7 Colorful" w:uiPriority="52"/>
-    <w:lsdException w:name="List Table 1 Light Accent 1" w:uiPriority="46"/>
-    <w:lsdException w:name="List Table 2 Accent 1" w:uiPriority="47"/>
-    <w:lsdException w:name="List Table 3 Accent 1" w:uiPriority="48"/>
-    <w:lsdException w:name="List Table 4 Accent 1" w:uiPriority="49"/>
-    <w:lsdException w:name="List Table 5 Dark Accent 1" w:uiPriority="50"/>
-    <w:lsdException w:name="List Table 6 Colorful Accent 1" w:uiPriority="51"/>
-    <w:lsdException w:name="List Table 7 Colorful Accent 1" w:uiPriority="52"/>
-    <w:lsdException w:name="List Table 1 Light Accent 2" w:uiPriority="46"/>
-    <w:lsdException w:name="List Table 2 Accent 2" w:uiPriority="47"/>
-    <w:lsdException w:name="List Table 3 Accent 2" w:uiPriority="48"/>
-    <w:lsdException w:name="List Table 4 Accent 2" w:uiPriority="49"/>
-    <w:lsdException w:name="List Table 5 Dark Accent 2" w:uiPriority="50"/>
-    <w:lsdException w:name="List Table 6 Colorful Accent 2" w:uiPriority="51"/>
-    <w:lsdException w:name="List Table 7 Colorful Accent 2" w:uiPriority="52"/>
-    <w:lsdException w:name="List Table 1 Light Accent 3" w:uiPriority="46"/>
-    <w:lsdException w:name="List Table 2 Accent 3" w:uiPriority="47"/>
-    <w:lsdException w:name="List Table 3 Accent 3" w:uiPriority="48"/>
-    <w:lsdException w:name="List Table 4 Accent 3" w:uiPriority="49"/>
-    <w:lsdException w:name="List Table 5 Dark Accent 3" w:uiPriority="50"/>
-    <w:lsdException w:name="List Table 6 Colorful Accent 3" w:uiPriority="51"/>
-    <w:lsdException w:name="List Table 7 Colorful Accent 3" w:uiPriority="52"/>
-    <w:lsdException w:name="List Table 1 Light Accent 4" w:uiPriority="46"/>
-    <w:lsdException w:name="List Table 2 Accent 4" w:uiPriority="47"/>
-    <w:lsdException w:name="List Table 3 Accent 4" w:uiPriority="48"/>
-    <w:lsdException w:name="List Table 4 Accent 4" w:uiPriority="49"/>
-    <w:lsdException w:name="List Table 5 Dark Accent 4" w:uiPriority="50"/>
-    <w:lsdException w:name="List Table 6 Colorful Accent 4" w:uiPriority="51"/>
-    <w:lsdException w:name="List Table 7 Colorful Accent 4" w:uiPriority="52"/>
-    <w:lsdException w:name="List Table 1 Light Accent 5" w:uiPriority="46"/>
-    <w:lsdException w:name="List Table 2 Accent 5" w:uiPriority="47"/>
-    <w:lsdException w:name="List Table 3 Accent 5" w:uiPriority="48"/>
-    <w:lsdException w:name="List Table 4 Accent 5" w:uiPriority="49"/>
-    <w:lsdException w:name="List Table 5 Dark Accent 5" w:uiPriority="50"/>
-    <w:lsdException w:name="List Table 6 Colorful Accent 5" w:uiPriority="51"/>
-    <w:lsdException w:name="List Table 7 Colorful Accent 5" w:uiPriority="52"/>
-    <w:lsdException w:name="List Table 1 Light Accent 6" w:uiPriority="46"/>
-    <w:lsdException w:name="List Table 2 Accent 6" w:uiPriority="47"/>
-    <w:lsdException w:name="List Table 3 Accent 6" w:uiPriority="48"/>
-    <w:lsdException w:name="List Table 4 Accent 6" w:uiPriority="49"/>
-    <w:lsdException w:name="List Table 5 Dark Accent 6" w:uiPriority="50"/>
-    <w:lsdException w:name="List Table 6 Colorful Accent 6" w:uiPriority="51"/>
-    <w:lsdException w:name="List Table 7 Colorful Accent 6" w:uiPriority="52"/>
-    <w:lsdException w:name="Mention" w:semiHidden="1" w:unhideWhenUsed="1"/>
-    <w:lsdException w:name="Smart Hyperlink" w:semiHidden="1" w:unhideWhenUsed="1"/>
-    <w:lsdException w:name="Hashtag" w:semiHidden="1" w:unhideWhenUsed="1"/>
-    <w:lsdException w:name="Unresolved Mention" w:semiHidden="1" w:unhideWhenUsed="1"/>
-    <w:lsdException w:name="Smart Link" w:semiHidden="1" w:unhideWhenUsed="1"/>
-  </w:latentStyles>
-  <w:style w:type="paragraph" w:default="1" w:styleId="Standard">
-    <w:name w:val="Normal"/>
-    <w:qFormat/>
-  </w:style>
-  <w:style w:type="character" w:default="1" w:styleId="Absatz-Standardschriftart">
-    <w:name w:val="Default Paragraph Font"/>
-    <w:uiPriority w:val="1"/>
-    <w:semiHidden/>
-    <w:unhideWhenUsed/>
-  </w:style>
-  <w:style w:type="table" w:default="1" w:styleId="NormaleTabelle">
-    <w:name w:val="Normal Table"/>
-    <w:uiPriority w:val="99"/>
-    <w:semiHidden/>
-    <w:unhideWhenUsed/>
-    <w:tblPr>
-      <w:tblInd w:w="0" w:type="dxa"/>
-      <w:tblCellMar>
-        <w:top w:w="0" w:type="dxa"/>
-        <w:left w:w="108" w:type="dxa"/>
-        <w:bottom w:w="0" w:type="dxa"/>
-        <w:right w:w="108" w:type="dxa"/>
-      </w:tblCellMar>
-    </w:tblPr>
-  </w:style>
-  <w:style w:type="numbering" w:default="1" w:styleId="KeineListe">
-    <w:name w:val="No List"/>
-    <w:uiPriority w:val="99"/>
-    <w:semiHidden/>
-    <w:unhideWhenUsed/>
-  </w:style>
-  <w:style w:type="character" w:styleId="Platzhaltertext">
-    <w:name w:val="Placeholder Text"/>
-    <w:basedOn w:val="Absatz-Standardschriftart"/>
-    <w:uiPriority w:val="99"/>
-    <w:semiHidden/>
-    <w:rsid w:val="00EB56A7"/>
-    <w:rPr>
-      <w:color w:val="808080"/>
-    </w:rPr>
-  </w:style>
-</w:styles>
-</file>
-
-<file path=word/glossary/webSettings.xml><?xml version="1.0" encoding="utf-8"?>
-<w:webSettings xmlns:mc="http://schemas.openxmlformats.org/markup-compatibility/2006" xmlns:r="http://schemas.openxmlformats.org/officeDocument/2006/relationships" xmlns:w="http://schemas.openxmlformats.org/wordprocessingml/2006/main" xmlns:w14="http://schemas.microsoft.com/office/word/2010/wordml" xmlns:w15="http://schemas.microsoft.com/office/word/2012/wordml" xmlns:w16cex="http://schemas.microsoft.com/office/word/2018/wordml/cex" xmlns:w16cid="http://schemas.microsoft.com/office/word/2016/wordml/cid" xmlns:w16="http://schemas.microsoft.com/office/word/2018/wordml" xmlns:w16sdtdh="http://schemas.microsoft.com/office/word/2020/wordml/sdtdatahash" xmlns:w16se="http://schemas.microsoft.com/office/word/2015/wordml/symex" mc:Ignorable="w14 w15 w16se w16cid w16 w16cex w16sdtdh">
-  <w:optimizeForBrowser/>
-  <w:allowPNG/>
-</w:webSettings>
-</file>
-
 <file path=word/theme/theme1.xml><?xml version="1.0" encoding="utf-8"?>
 <a:theme xmlns:a="http://schemas.openxmlformats.org/drawingml/2006/main" name="Larissa-Design">
   <a:themeElements>
@@ -11506,29 +11562,6 @@
 </a:theme>
 </file>
 
-<file path=word/webextensions/taskpanes.xml><?xml version="1.0" encoding="utf-8"?>
-<wetp:taskpanes xmlns:wetp="http://schemas.microsoft.com/office/webextensions/taskpanes/2010/11">
-  <wetp:taskpane dockstate="right" visibility="0" width="350" row="0">
-    <wetp:webextensionref xmlns:r="http://schemas.openxmlformats.org/officeDocument/2006/relationships" r:id="rId1"/>
-  </wetp:taskpane>
-</wetp:taskpanes>
-</file>
-
-<file path=word/webextensions/webextension1.xml><?xml version="1.0" encoding="utf-8"?>
-<we:webextension xmlns:we="http://schemas.microsoft.com/office/webextensions/webextension/2010/11" id="{70867374-9D29-C14A-8096-8C4068206C6E}">
-  <we:reference id="wa104382081" version="1.55.1.0" store="en-001" storeType="OMEX"/>
-  <we:alternateReferences>
-    <we:reference id="wa104382081" version="1.55.1.0" store="" storeType="OMEX"/>
-  </we:alternateReferences>
-  <we:properties>
-    <we:property name="MENDELEY_CITATIONS" value="[{&quot;citationID&quot;:&quot;MENDELEY_CITATION_25890bfb-7ef4-4b48-8955-11ab48c47dbb&quot;,&quot;properties&quot;:{&quot;noteIndex&quot;:0},&quot;isEdited&quot;:false,&quot;manualOverride&quot;:{&quot;isManuallyOverridden&quot;:false,&quot;citeprocText&quot;:&quot;(Li et al., 2022)&quot;,&quot;manualOverrideText&quot;:&quot;&quot;},&quot;citationTag&quot;:&quot;MENDELEY_CITATION_v3_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&quot;,&quot;citationItems&quot;:[{&quot;id&quot;:&quot;21136e97-5f92-3367-b8f9-6ddae8d0bc87&quot;,&quot;itemData&quot;:{&quot;type&quot;:&quot;article-journal&quot;,&quot;id&quot;:&quot;21136e97-5f92-3367-b8f9-6ddae8d0bc87&quot;,&quot;title&quot;:&quot;A Survey on Deep Learning for Named Entity Recognition&quot;,&quot;author&quot;:[{&quot;family&quot;:&quot;Li&quot;,&quot;given&quot;:&quot;J&quot;,&quot;parse-names&quot;:false,&quot;dropping-particle&quot;:&quot;&quot;,&quot;non-dropping-particle&quot;:&quot;&quot;},{&quot;family&quot;:&quot;Sun&quot;,&quot;given&quot;:&quot;A&quot;,&quot;parse-names&quot;:false,&quot;dropping-particle&quot;:&quot;&quot;,&quot;non-dropping-particle&quot;:&quot;&quot;},{&quot;family&quot;:&quot;Han&quot;,&quot;given&quot;:&quot;J&quot;,&quot;parse-names&quot;:false,&quot;dropping-particle&quot;:&quot;&quot;,&quot;non-dropping-particle&quot;:&quot;&quot;},{&quot;family&quot;:&quot;Li&quot;,&quot;given&quot;:&quot;C&quot;,&quot;parse-names&quot;:false,&quot;dropping-particle&quot;:&quot;&quot;,&quot;non-dropping-particle&quot;:&quot;&quot;}],&quot;container-title&quot;:&quot;IEEE Transactions on Knowledge and Data Engineering&quot;,&quot;container-title-short&quot;:&quot;IEEE Trans Knowl Data Eng&quot;,&quot;DOI&quot;:&quot;10.1109/TKDE.2020.2981314&quot;,&quot;ISSN&quot;:&quot;1558-2191&quot;,&quot;issued&quot;:{&quot;date-parts&quot;:[[2022]]},&quot;page&quot;:&quot;50-70&quot;,&quot;issue&quot;:&quot;1&quot;,&quot;volume&quot;:&quot;34&quot;},&quot;isTemporary&quot;:false}]}]"/>
-    <we:property name="MENDELEY_CITATIONS_STYLE" value="{&quot;id&quot;:&quot;https://www.zotero.org/styles/apa&quot;,&quot;title&quot;:&quot;American Psychological Association 7th edition&quot;,&quot;format&quot;:&quot;author-date&quot;,&quot;defaultLocale&quot;:null,&quot;isLocaleCodeValid&quot;:true}"/>
-  </we:properties>
-  <we:bindings/>
-  <we:snapshot xmlns:r="http://schemas.openxmlformats.org/officeDocument/2006/relationships"/>
-</we:webextension>
-</file>
-
 <file path=customXml/item1.xml><?xml version="1.0" encoding="utf-8"?>
 <b:Sources xmlns:b="http://schemas.openxmlformats.org/officeDocument/2006/bibliography" xmlns="http://schemas.openxmlformats.org/officeDocument/2006/bibliography" SelectedStyle="\APA.XSL" StyleName="APA">
   <b:Source>

</xml_diff>